<commit_message>
modificaciones vistas correos y documentacion
</commit_message>
<xml_diff>
--- a/Documentación/ARQUITECTURA DE SOFTWARE.docx
+++ b/Documentación/ARQUITECTURA DE SOFTWARE.docx
@@ -3272,7 +3272,7 @@
       </w:pPr>
       <w:r>
         <w:pict w14:anchorId="75BADA6B">
-          <v:shape id="Imagen 3" o:spid="_x0000_i1025" type="#_x0000_t75" alt="Brand guideline and trademark usage agreement - Flowbite" style="width:9.75pt;height:9.75pt;visibility:visible;mso-wrap-style:square">
+          <v:shape id="Imagen 3" o:spid="_x0000_i1025" type="#_x0000_t75" alt="Brand guideline and trademark usage agreement - Flowbite" style="width:10.05pt;height:10.05pt;visibility:visible;mso-wrap-style:square">
             <v:imagedata r:id="rId13" o:title="Brand guideline and trademark usage agreement - Flowbite"/>
           </v:shape>
         </w:pict>
@@ -3402,7 +3402,7 @@
       </w:pPr>
       <w:r>
         <w:pict w14:anchorId="428F3723">
-          <v:shape id="Imagen 4" o:spid="_x0000_i1026" type="#_x0000_t75" style="width:34.5pt;height:14.25pt;visibility:visible;mso-wrap-style:square">
+          <v:shape id="Imagen 4" o:spid="_x0000_i1026" type="#_x0000_t75" style="width:34.35pt;height:14.25pt;visibility:visible;mso-wrap-style:square">
             <v:imagedata r:id="rId15" o:title=""/>
           </v:shape>
         </w:pict>
@@ -3434,7 +3434,7 @@
       </w:pPr>
       <w:r>
         <w:pict w14:anchorId="1D28B4C3">
-          <v:shape id="Imagen 5" o:spid="_x0000_i1027" type="#_x0000_t75" style="width:12.75pt;height:12.75pt;visibility:visible;mso-wrap-style:square">
+          <v:shape id="Imagen 5" o:spid="_x0000_i1027" type="#_x0000_t75" style="width:12.55pt;height:12.55pt;visibility:visible;mso-wrap-style:square">
             <v:imagedata r:id="rId16" o:title=""/>
           </v:shape>
         </w:pict>
@@ -4604,7 +4604,7 @@
       </w:pPr>
       <w:r>
         <w:pict w14:anchorId="43970CFB">
-          <v:shape id="Imagen 9" o:spid="_x0000_i1028" type="#_x0000_t75" alt="Icono&#10;&#10;Descripción generada automáticamente" style="width:10.5pt;height:10.5pt;visibility:visible;mso-wrap-style:square">
+          <v:shape id="Imagen 9" o:spid="_x0000_i1028" type="#_x0000_t75" alt="Icono&#10;&#10;Descripción generada automáticamente" style="width:10.9pt;height:10.9pt;visibility:visible;mso-wrap-style:square">
             <v:imagedata r:id="rId28" o:title="Icono&#10;&#10;Descripción generada automáticamente"/>
           </v:shape>
         </w:pict>
@@ -5135,7 +5135,7 @@
       </w:pPr>
       <w:r>
         <w:pict w14:anchorId="0A7DC7B8">
-          <v:shape id="Imagen 10" o:spid="_x0000_i1029" type="#_x0000_t75" alt="Icono&#10;&#10;Descripción generada automáticamente" style="width:12.75pt;height:9.75pt;visibility:visible;mso-wrap-style:square">
+          <v:shape id="Imagen 10" o:spid="_x0000_i1029" type="#_x0000_t75" alt="Icono&#10;&#10;Descripción generada automáticamente" style="width:12.55pt;height:10.05pt;visibility:visible;mso-wrap-style:square">
             <v:imagedata r:id="rId29" o:title="Icono&#10;&#10;Descripción generada automáticamente" croptop="9427f" cropbottom="9001f" cropleft="2714f" cropright="3163f"/>
           </v:shape>
         </w:pict>
@@ -5649,6 +5649,9 @@
         <w:ind w:left="360"/>
       </w:pPr>
       <w:r>
+        <w:rPr>
+          <w:noProof/>
+        </w:rPr>
         <w:drawing>
           <wp:inline distT="0" distB="0" distL="0" distR="0" wp14:anchorId="01C620A3" wp14:editId="6524B878">
             <wp:extent cx="5612130" cy="328295"/>
@@ -5731,6 +5734,9 @@
         <w:pStyle w:val="Prrafodelista"/>
       </w:pPr>
       <w:r>
+        <w:rPr>
+          <w:noProof/>
+        </w:rPr>
         <w:drawing>
           <wp:inline distT="0" distB="0" distL="0" distR="0" wp14:anchorId="09CFA2BD" wp14:editId="5B7A57C1">
             <wp:extent cx="5612130" cy="2146300"/>
@@ -5892,6 +5898,9 @@
         </w:rPr>
       </w:pPr>
       <w:r>
+        <w:rPr>
+          <w:noProof/>
+        </w:rPr>
         <w:drawing>
           <wp:anchor distT="0" distB="0" distL="114300" distR="114300" simplePos="0" relativeHeight="251661317" behindDoc="0" locked="0" layoutInCell="1" allowOverlap="1" wp14:anchorId="432BDD69" wp14:editId="375E42BA">
             <wp:simplePos x="0" y="0"/>
@@ -5943,6 +5952,9 @@
         </w:drawing>
       </w:r>
       <w:r>
+        <w:rPr>
+          <w:noProof/>
+        </w:rPr>
         <w:drawing>
           <wp:inline distT="0" distB="0" distL="0" distR="0" wp14:anchorId="5D042DFD" wp14:editId="5531F77E">
             <wp:extent cx="5612130" cy="328295"/>
@@ -5980,6 +5992,9 @@
         </w:drawing>
       </w:r>
       <w:r>
+        <w:rPr>
+          <w:noProof/>
+        </w:rPr>
         <w:drawing>
           <wp:inline distT="0" distB="0" distL="0" distR="0" wp14:anchorId="0D8126D7" wp14:editId="3D062B10">
             <wp:extent cx="5612130" cy="2593975"/>
@@ -6091,6 +6106,9 @@
         <w:ind w:left="360"/>
       </w:pPr>
       <w:r>
+        <w:rPr>
+          <w:noProof/>
+        </w:rPr>
         <w:drawing>
           <wp:inline distT="0" distB="0" distL="0" distR="0" wp14:anchorId="128AB1A2" wp14:editId="4BEBAD11">
             <wp:extent cx="5612130" cy="2180590"/>
@@ -6161,6 +6179,9 @@
     </w:p>
     <w:p>
       <w:r>
+        <w:rPr>
+          <w:noProof/>
+        </w:rPr>
         <w:drawing>
           <wp:anchor distT="0" distB="0" distL="114300" distR="114300" simplePos="0" relativeHeight="251662341" behindDoc="0" locked="0" layoutInCell="1" allowOverlap="1" wp14:anchorId="1450512A" wp14:editId="413AA587">
             <wp:simplePos x="0" y="0"/>
@@ -6314,6 +6335,9 @@
         <w:ind w:left="360"/>
       </w:pPr>
       <w:r>
+        <w:rPr>
+          <w:noProof/>
+        </w:rPr>
         <w:drawing>
           <wp:inline distT="0" distB="0" distL="0" distR="0" wp14:anchorId="3B25C334" wp14:editId="6FDC2A0F">
             <wp:extent cx="5612130" cy="2908300"/>
@@ -6387,6 +6411,9 @@
         </w:rPr>
       </w:pPr>
       <w:r>
+        <w:rPr>
+          <w:noProof/>
+        </w:rPr>
         <w:drawing>
           <wp:anchor distT="0" distB="0" distL="114300" distR="114300" simplePos="0" relativeHeight="251660293" behindDoc="0" locked="0" layoutInCell="1" allowOverlap="1" wp14:anchorId="38C6ED58" wp14:editId="1F274EC8">
             <wp:simplePos x="0" y="0"/>
@@ -6515,6 +6542,9 @@
         <w:ind w:left="360"/>
       </w:pPr>
       <w:r>
+        <w:rPr>
+          <w:noProof/>
+        </w:rPr>
         <w:drawing>
           <wp:inline distT="0" distB="0" distL="0" distR="0" wp14:anchorId="558FC58E" wp14:editId="7E8478B0">
             <wp:extent cx="5612130" cy="253365"/>
@@ -6568,15 +6598,27 @@
       <w:bookmarkEnd w:id="20"/>
     </w:p>
     <w:p>
+      <w:pPr>
+        <w:pStyle w:val="NormalWeb"/>
+        <w:ind w:left="720"/>
+      </w:pPr>
       <w:r>
         <w:rPr>
           <w:noProof/>
         </w:rPr>
         <w:drawing>
-          <wp:inline distT="0" distB="0" distL="0" distR="0" wp14:anchorId="33A293F4" wp14:editId="5AD70850">
-            <wp:extent cx="5691117" cy="4359004"/>
-            <wp:effectExtent l="0" t="0" r="5080" b="3810"/>
-            <wp:docPr id="1338223355" name="Imagen 1" descr="Diagrama&#10;&#10;Descripción generada automáticamente"/>
+          <wp:anchor distT="0" distB="0" distL="114300" distR="114300" simplePos="0" relativeHeight="251663365" behindDoc="0" locked="0" layoutInCell="1" allowOverlap="1" wp14:anchorId="50960D42" wp14:editId="3451EB11">
+            <wp:simplePos x="0" y="0"/>
+            <wp:positionH relativeFrom="margin">
+              <wp:posOffset>-155102</wp:posOffset>
+            </wp:positionH>
+            <wp:positionV relativeFrom="paragraph">
+              <wp:posOffset>113281</wp:posOffset>
+            </wp:positionV>
+            <wp:extent cx="5486400" cy="3749040"/>
+            <wp:effectExtent l="0" t="0" r="0" b="3810"/>
+            <wp:wrapNone/>
+            <wp:docPr id="1623389028" name="Imagen 1"/>
             <wp:cNvGraphicFramePr>
               <a:graphicFrameLocks xmlns:a="http://schemas.openxmlformats.org/drawingml/2006/main" noChangeAspect="1"/>
             </wp:cNvGraphicFramePr>
@@ -6584,29 +6626,31 @@
               <a:graphicData uri="http://schemas.openxmlformats.org/drawingml/2006/picture">
                 <pic:pic xmlns:pic="http://schemas.openxmlformats.org/drawingml/2006/picture">
                   <pic:nvPicPr>
-                    <pic:cNvPr id="1338223355" name="Imagen 1" descr="Diagrama&#10;&#10;Descripción generada automáticamente"/>
-                    <pic:cNvPicPr/>
+                    <pic:cNvPr id="0" name="Picture 6"/>
+                    <pic:cNvPicPr>
+                      <a:picLocks noChangeAspect="1" noChangeArrowheads="1"/>
+                    </pic:cNvPicPr>
                   </pic:nvPicPr>
                   <pic:blipFill rotWithShape="1">
                     <a:blip r:embed="rId44">
-                      <a:alphaModFix/>
                       <a:extLst>
                         <a:ext uri="{28A0092B-C50C-407E-A947-70E740481C1C}">
                           <a14:useLocalDpi xmlns:a14="http://schemas.microsoft.com/office/drawing/2010/main" val="0"/>
                         </a:ext>
                       </a:extLst>
                     </a:blip>
-                    <a:srcRect l="22136" t="11675" r="21667" b="11799"/>
+                    <a:srcRect r="2241"/>
                     <a:stretch/>
                   </pic:blipFill>
                   <pic:spPr bwMode="auto">
                     <a:xfrm>
                       <a:off x="0" y="0"/>
-                      <a:ext cx="5734649" cy="4392347"/>
+                      <a:ext cx="5486400" cy="3749040"/>
                     </a:xfrm>
                     <a:prstGeom prst="rect">
                       <a:avLst/>
                     </a:prstGeom>
+                    <a:noFill/>
                     <a:ln>
                       <a:noFill/>
                     </a:ln>
@@ -6619,9 +6663,72 @@
                 </pic:pic>
               </a:graphicData>
             </a:graphic>
-          </wp:inline>
+            <wp14:sizeRelH relativeFrom="margin">
+              <wp14:pctWidth>0</wp14:pctWidth>
+            </wp14:sizeRelH>
+          </wp:anchor>
         </w:drawing>
       </w:r>
+    </w:p>
+    <w:p>
+      <w:pPr>
+        <w:pStyle w:val="NormalWeb"/>
+        <w:ind w:left="720"/>
+      </w:pPr>
+    </w:p>
+    <w:p>
+      <w:pPr>
+        <w:pStyle w:val="NormalWeb"/>
+        <w:ind w:left="720"/>
+      </w:pPr>
+    </w:p>
+    <w:p>
+      <w:pPr>
+        <w:pStyle w:val="NormalWeb"/>
+        <w:ind w:left="720"/>
+      </w:pPr>
+    </w:p>
+    <w:p>
+      <w:pPr>
+        <w:pStyle w:val="NormalWeb"/>
+        <w:ind w:left="720"/>
+      </w:pPr>
+    </w:p>
+    <w:p>
+      <w:pPr>
+        <w:pStyle w:val="NormalWeb"/>
+        <w:ind w:left="720"/>
+      </w:pPr>
+    </w:p>
+    <w:p>
+      <w:pPr>
+        <w:pStyle w:val="NormalWeb"/>
+        <w:ind w:left="720"/>
+      </w:pPr>
+    </w:p>
+    <w:p>
+      <w:pPr>
+        <w:pStyle w:val="NormalWeb"/>
+        <w:ind w:left="720"/>
+      </w:pPr>
+    </w:p>
+    <w:p>
+      <w:pPr>
+        <w:pStyle w:val="NormalWeb"/>
+        <w:ind w:left="720"/>
+      </w:pPr>
+    </w:p>
+    <w:p>
+      <w:pPr>
+        <w:pStyle w:val="NormalWeb"/>
+        <w:ind w:left="720"/>
+      </w:pPr>
+    </w:p>
+    <w:p>
+      <w:pPr>
+        <w:pStyle w:val="NormalWeb"/>
+        <w:ind w:left="720"/>
+      </w:pPr>
     </w:p>
     <w:p>
       <w:pPr>
@@ -6633,9 +6740,7 @@
           <w:szCs w:val="24"/>
         </w:rPr>
       </w:pPr>
-    </w:p>
-    <w:p>
-      <w:pPr>
+      <w:r>
         <w:rPr>
           <w:rFonts w:ascii="Calibri" w:hAnsi="Calibri" w:cs="Calibri"/>
           <w:b/>
@@ -6643,6 +6748,72 @@
           <w:sz w:val="24"/>
           <w:szCs w:val="24"/>
         </w:rPr>
+        <w:t>Entidades:</w:t>
+      </w:r>
+      <w:r>
+        <w:rPr>
+          <w:rFonts w:ascii="Calibri" w:hAnsi="Calibri" w:cs="Calibri"/>
+          <w:sz w:val="24"/>
+          <w:szCs w:val="24"/>
+        </w:rPr>
+        <w:t xml:space="preserve"> Usuario</w:t>
+      </w:r>
+      <w:r>
+        <w:rPr>
+          <w:rFonts w:ascii="Calibri" w:hAnsi="Calibri" w:cs="Calibri"/>
+          <w:sz w:val="24"/>
+          <w:szCs w:val="24"/>
+        </w:rPr>
+        <w:t>, l</w:t>
+      </w:r>
+      <w:r>
+        <w:rPr>
+          <w:rFonts w:ascii="Calibri" w:hAnsi="Calibri" w:cs="Calibri"/>
+          <w:sz w:val="24"/>
+          <w:szCs w:val="24"/>
+        </w:rPr>
+        <w:t>egalización</w:t>
+      </w:r>
+      <w:r>
+        <w:rPr>
+          <w:rFonts w:ascii="Calibri" w:hAnsi="Calibri" w:cs="Calibri"/>
+          <w:sz w:val="24"/>
+          <w:szCs w:val="24"/>
+        </w:rPr>
+        <w:t xml:space="preserve"> </w:t>
+      </w:r>
+      <w:r>
+        <w:rPr>
+          <w:rFonts w:ascii="Calibri" w:hAnsi="Calibri" w:cs="Calibri"/>
+          <w:sz w:val="24"/>
+          <w:szCs w:val="24"/>
+        </w:rPr>
+        <w:t xml:space="preserve">y </w:t>
+      </w:r>
+      <w:r>
+        <w:rPr>
+          <w:rFonts w:ascii="Calibri" w:hAnsi="Calibri" w:cs="Calibri"/>
+          <w:sz w:val="24"/>
+          <w:szCs w:val="24"/>
+        </w:rPr>
+        <w:t>Viaje</w:t>
+      </w:r>
+      <w:r>
+        <w:rPr>
+          <w:rFonts w:ascii="Calibri" w:hAnsi="Calibri" w:cs="Calibri"/>
+          <w:sz w:val="24"/>
+          <w:szCs w:val="24"/>
+        </w:rPr>
+        <w:t>.</w:t>
+      </w:r>
+    </w:p>
+    <w:p>
+      <w:pPr>
+        <w:rPr>
+          <w:rFonts w:ascii="Calibri" w:hAnsi="Calibri" w:cs="Calibri"/>
+          <w:sz w:val="24"/>
+          <w:szCs w:val="24"/>
+        </w:rPr>
       </w:pPr>
       <w:r>
         <w:rPr>
@@ -6652,73 +6823,8 @@
           <w:sz w:val="24"/>
           <w:szCs w:val="24"/>
         </w:rPr>
-        <w:t>Entidades:</w:t>
-      </w:r>
-      <w:r>
-        <w:rPr>
-          <w:rFonts w:ascii="Calibri" w:hAnsi="Calibri" w:cs="Calibri"/>
-          <w:sz w:val="24"/>
-          <w:szCs w:val="24"/>
-        </w:rPr>
-        <w:t xml:space="preserve"> Usuario</w:t>
-      </w:r>
-      <w:r>
-        <w:rPr>
-          <w:rFonts w:ascii="Calibri" w:hAnsi="Calibri" w:cs="Calibri"/>
-          <w:sz w:val="24"/>
-          <w:szCs w:val="24"/>
-        </w:rPr>
-        <w:t>, l</w:t>
-      </w:r>
-      <w:r>
-        <w:rPr>
-          <w:rFonts w:ascii="Calibri" w:hAnsi="Calibri" w:cs="Calibri"/>
-          <w:sz w:val="24"/>
-          <w:szCs w:val="24"/>
-        </w:rPr>
-        <w:t>egalización</w:t>
-      </w:r>
-      <w:r>
-        <w:rPr>
-          <w:rFonts w:ascii="Calibri" w:hAnsi="Calibri" w:cs="Calibri"/>
-          <w:sz w:val="24"/>
-          <w:szCs w:val="24"/>
-        </w:rPr>
-        <w:t xml:space="preserve">, </w:t>
-      </w:r>
-      <w:r>
-        <w:rPr>
-          <w:rFonts w:ascii="Calibri" w:hAnsi="Calibri" w:cs="Calibri"/>
-          <w:sz w:val="24"/>
-          <w:szCs w:val="24"/>
-        </w:rPr>
-        <w:t>PDF</w:t>
-      </w:r>
-      <w:r>
-        <w:rPr>
-          <w:rFonts w:ascii="Calibri" w:hAnsi="Calibri" w:cs="Calibri"/>
-          <w:sz w:val="24"/>
-          <w:szCs w:val="24"/>
-        </w:rPr>
-        <w:t xml:space="preserve"> y </w:t>
-      </w:r>
-      <w:r>
-        <w:rPr>
-          <w:rFonts w:ascii="Calibri" w:hAnsi="Calibri" w:cs="Calibri"/>
-          <w:sz w:val="24"/>
-          <w:szCs w:val="24"/>
-        </w:rPr>
-        <w:t>Viaje</w:t>
-      </w:r>
-    </w:p>
-    <w:p>
-      <w:pPr>
-        <w:rPr>
-          <w:rFonts w:ascii="Calibri" w:hAnsi="Calibri" w:cs="Calibri"/>
-          <w:sz w:val="24"/>
-          <w:szCs w:val="24"/>
-        </w:rPr>
-      </w:pPr>
+        <w:t>Usuario – Legalización</w:t>
+      </w:r>
       <w:r>
         <w:rPr>
           <w:rFonts w:ascii="Calibri" w:hAnsi="Calibri" w:cs="Calibri"/>
@@ -6727,8 +6833,9 @@
           <w:sz w:val="24"/>
           <w:szCs w:val="24"/>
         </w:rPr>
-        <w:t>Usuario – Legalización</w:t>
-      </w:r>
+        <w:t xml:space="preserve"> (</w:t>
+      </w:r>
+      <w:proofErr w:type="gramStart"/>
       <w:r>
         <w:rPr>
           <w:rFonts w:ascii="Calibri" w:hAnsi="Calibri" w:cs="Calibri"/>
@@ -6737,9 +6844,9 @@
           <w:sz w:val="24"/>
           <w:szCs w:val="24"/>
         </w:rPr>
-        <w:t xml:space="preserve"> (</w:t>
-      </w:r>
-      <w:proofErr w:type="gramStart"/>
+        <w:t>1 :</w:t>
+      </w:r>
+      <w:proofErr w:type="gramEnd"/>
       <w:r>
         <w:rPr>
           <w:rFonts w:ascii="Calibri" w:hAnsi="Calibri" w:cs="Calibri"/>
@@ -6748,9 +6855,8 @@
           <w:sz w:val="24"/>
           <w:szCs w:val="24"/>
         </w:rPr>
-        <w:t>1 :</w:t>
-      </w:r>
-      <w:proofErr w:type="gramEnd"/>
+        <w:t xml:space="preserve"> N)</w:t>
+      </w:r>
       <w:r>
         <w:rPr>
           <w:rFonts w:ascii="Calibri" w:hAnsi="Calibri" w:cs="Calibri"/>
@@ -6759,8 +6865,153 @@
           <w:sz w:val="24"/>
           <w:szCs w:val="24"/>
         </w:rPr>
-        <w:t xml:space="preserve"> N)</w:t>
-      </w:r>
+        <w:t>:</w:t>
+      </w:r>
+      <w:r>
+        <w:rPr>
+          <w:rFonts w:ascii="Calibri" w:hAnsi="Calibri" w:cs="Calibri"/>
+          <w:sz w:val="24"/>
+          <w:szCs w:val="24"/>
+        </w:rPr>
+        <w:t xml:space="preserve"> Relación de uno a mucho</w:t>
+      </w:r>
+      <w:r>
+        <w:rPr>
+          <w:rFonts w:ascii="Calibri" w:hAnsi="Calibri" w:cs="Calibri"/>
+          <w:sz w:val="24"/>
+          <w:szCs w:val="24"/>
+        </w:rPr>
+        <w:t>s</w:t>
+      </w:r>
+      <w:r>
+        <w:rPr>
+          <w:rFonts w:ascii="Calibri" w:hAnsi="Calibri" w:cs="Calibri"/>
+          <w:sz w:val="24"/>
+          <w:szCs w:val="24"/>
+        </w:rPr>
+        <w:t xml:space="preserve"> donde </w:t>
+      </w:r>
+      <w:r>
+        <w:rPr>
+          <w:rFonts w:ascii="Calibri" w:hAnsi="Calibri" w:cs="Calibri"/>
+          <w:sz w:val="24"/>
+          <w:szCs w:val="24"/>
+        </w:rPr>
+        <w:t>un u</w:t>
+      </w:r>
+      <w:r>
+        <w:rPr>
+          <w:rFonts w:ascii="Calibri" w:hAnsi="Calibri" w:cs="Calibri"/>
+          <w:sz w:val="24"/>
+          <w:szCs w:val="24"/>
+        </w:rPr>
+        <w:t xml:space="preserve">suario </w:t>
+      </w:r>
+      <w:r>
+        <w:rPr>
+          <w:rFonts w:ascii="Calibri" w:hAnsi="Calibri" w:cs="Calibri"/>
+          <w:sz w:val="24"/>
+          <w:szCs w:val="24"/>
+        </w:rPr>
+        <w:t xml:space="preserve">realiza </w:t>
+      </w:r>
+      <w:r>
+        <w:rPr>
+          <w:rFonts w:ascii="Calibri" w:hAnsi="Calibri" w:cs="Calibri"/>
+          <w:sz w:val="24"/>
+          <w:szCs w:val="24"/>
+        </w:rPr>
+        <w:t>una</w:t>
+      </w:r>
+      <w:r>
+        <w:rPr>
+          <w:rFonts w:ascii="Calibri" w:hAnsi="Calibri" w:cs="Calibri"/>
+          <w:sz w:val="24"/>
+          <w:szCs w:val="24"/>
+        </w:rPr>
+        <w:t xml:space="preserve"> legalizaci</w:t>
+      </w:r>
+      <w:r>
+        <w:rPr>
+          <w:rFonts w:ascii="Calibri" w:hAnsi="Calibri" w:cs="Calibri"/>
+          <w:sz w:val="24"/>
+          <w:szCs w:val="24"/>
+        </w:rPr>
+        <w:t>ón</w:t>
+      </w:r>
+      <w:r>
+        <w:rPr>
+          <w:rFonts w:ascii="Calibri" w:hAnsi="Calibri" w:cs="Calibri"/>
+          <w:sz w:val="24"/>
+          <w:szCs w:val="24"/>
+        </w:rPr>
+        <w:t xml:space="preserve"> y </w:t>
+      </w:r>
+      <w:r>
+        <w:rPr>
+          <w:rFonts w:ascii="Calibri" w:hAnsi="Calibri" w:cs="Calibri"/>
+          <w:sz w:val="24"/>
+          <w:szCs w:val="24"/>
+        </w:rPr>
+        <w:t>muchas</w:t>
+      </w:r>
+      <w:r>
+        <w:rPr>
+          <w:rFonts w:ascii="Calibri" w:hAnsi="Calibri" w:cs="Calibri"/>
+          <w:sz w:val="24"/>
+          <w:szCs w:val="24"/>
+        </w:rPr>
+        <w:t xml:space="preserve"> legalizaci</w:t>
+      </w:r>
+      <w:r>
+        <w:rPr>
+          <w:rFonts w:ascii="Calibri" w:hAnsi="Calibri" w:cs="Calibri"/>
+          <w:sz w:val="24"/>
+          <w:szCs w:val="24"/>
+        </w:rPr>
+        <w:t>ones</w:t>
+      </w:r>
+      <w:r>
+        <w:rPr>
+          <w:rFonts w:ascii="Calibri" w:hAnsi="Calibri" w:cs="Calibri"/>
+          <w:sz w:val="24"/>
+          <w:szCs w:val="24"/>
+        </w:rPr>
+        <w:t xml:space="preserve"> </w:t>
+      </w:r>
+      <w:r>
+        <w:rPr>
+          <w:rFonts w:ascii="Calibri" w:hAnsi="Calibri" w:cs="Calibri"/>
+          <w:sz w:val="24"/>
+          <w:szCs w:val="24"/>
+        </w:rPr>
+        <w:t>están</w:t>
+      </w:r>
+      <w:r>
+        <w:rPr>
+          <w:rFonts w:ascii="Calibri" w:hAnsi="Calibri" w:cs="Calibri"/>
+          <w:sz w:val="24"/>
+          <w:szCs w:val="24"/>
+        </w:rPr>
+        <w:t xml:space="preserve"> asociadas</w:t>
+      </w:r>
+      <w:r>
+        <w:rPr>
+          <w:rFonts w:ascii="Calibri" w:hAnsi="Calibri" w:cs="Calibri"/>
+          <w:sz w:val="24"/>
+          <w:szCs w:val="24"/>
+        </w:rPr>
+        <w:t xml:space="preserve"> a un usuario.</w:t>
+      </w:r>
+    </w:p>
+    <w:p>
+      <w:pPr>
+        <w:rPr>
+          <w:rFonts w:ascii="Calibri" w:hAnsi="Calibri" w:cs="Calibri"/>
+          <w:sz w:val="24"/>
+          <w:szCs w:val="24"/>
+        </w:rPr>
+      </w:pPr>
       <w:r>
         <w:rPr>
           <w:rFonts w:ascii="Calibri" w:hAnsi="Calibri" w:cs="Calibri"/>
@@ -6769,153 +7020,9 @@
           <w:sz w:val="24"/>
           <w:szCs w:val="24"/>
         </w:rPr>
-        <w:t>:</w:t>
-      </w:r>
-      <w:r>
-        <w:rPr>
-          <w:rFonts w:ascii="Calibri" w:hAnsi="Calibri" w:cs="Calibri"/>
-          <w:sz w:val="24"/>
-          <w:szCs w:val="24"/>
-        </w:rPr>
-        <w:t xml:space="preserve"> Relación de uno a mucho</w:t>
-      </w:r>
-      <w:r>
-        <w:rPr>
-          <w:rFonts w:ascii="Calibri" w:hAnsi="Calibri" w:cs="Calibri"/>
-          <w:sz w:val="24"/>
-          <w:szCs w:val="24"/>
-        </w:rPr>
-        <w:t>s</w:t>
-      </w:r>
-      <w:r>
-        <w:rPr>
-          <w:rFonts w:ascii="Calibri" w:hAnsi="Calibri" w:cs="Calibri"/>
-          <w:sz w:val="24"/>
-          <w:szCs w:val="24"/>
-        </w:rPr>
-        <w:t xml:space="preserve"> donde </w:t>
-      </w:r>
-      <w:r>
-        <w:rPr>
-          <w:rFonts w:ascii="Calibri" w:hAnsi="Calibri" w:cs="Calibri"/>
-          <w:sz w:val="24"/>
-          <w:szCs w:val="24"/>
-        </w:rPr>
-        <w:t>un u</w:t>
-      </w:r>
-      <w:r>
-        <w:rPr>
-          <w:rFonts w:ascii="Calibri" w:hAnsi="Calibri" w:cs="Calibri"/>
-          <w:sz w:val="24"/>
-          <w:szCs w:val="24"/>
-        </w:rPr>
-        <w:t xml:space="preserve">suario </w:t>
-      </w:r>
-      <w:r>
-        <w:rPr>
-          <w:rFonts w:ascii="Calibri" w:hAnsi="Calibri" w:cs="Calibri"/>
-          <w:sz w:val="24"/>
-          <w:szCs w:val="24"/>
-        </w:rPr>
-        <w:t xml:space="preserve">realiza </w:t>
-      </w:r>
-      <w:r>
-        <w:rPr>
-          <w:rFonts w:ascii="Calibri" w:hAnsi="Calibri" w:cs="Calibri"/>
-          <w:sz w:val="24"/>
-          <w:szCs w:val="24"/>
-        </w:rPr>
-        <w:t>una</w:t>
-      </w:r>
-      <w:r>
-        <w:rPr>
-          <w:rFonts w:ascii="Calibri" w:hAnsi="Calibri" w:cs="Calibri"/>
-          <w:sz w:val="24"/>
-          <w:szCs w:val="24"/>
-        </w:rPr>
-        <w:t xml:space="preserve"> legalizaci</w:t>
-      </w:r>
-      <w:r>
-        <w:rPr>
-          <w:rFonts w:ascii="Calibri" w:hAnsi="Calibri" w:cs="Calibri"/>
-          <w:sz w:val="24"/>
-          <w:szCs w:val="24"/>
-        </w:rPr>
-        <w:t>ón</w:t>
-      </w:r>
-      <w:r>
-        <w:rPr>
-          <w:rFonts w:ascii="Calibri" w:hAnsi="Calibri" w:cs="Calibri"/>
-          <w:sz w:val="24"/>
-          <w:szCs w:val="24"/>
-        </w:rPr>
-        <w:t xml:space="preserve"> y </w:t>
-      </w:r>
-      <w:r>
-        <w:rPr>
-          <w:rFonts w:ascii="Calibri" w:hAnsi="Calibri" w:cs="Calibri"/>
-          <w:sz w:val="24"/>
-          <w:szCs w:val="24"/>
-        </w:rPr>
-        <w:t>muchas</w:t>
-      </w:r>
-      <w:r>
-        <w:rPr>
-          <w:rFonts w:ascii="Calibri" w:hAnsi="Calibri" w:cs="Calibri"/>
-          <w:sz w:val="24"/>
-          <w:szCs w:val="24"/>
-        </w:rPr>
-        <w:t xml:space="preserve"> legalizaci</w:t>
-      </w:r>
-      <w:r>
-        <w:rPr>
-          <w:rFonts w:ascii="Calibri" w:hAnsi="Calibri" w:cs="Calibri"/>
-          <w:sz w:val="24"/>
-          <w:szCs w:val="24"/>
-        </w:rPr>
-        <w:t>ones</w:t>
-      </w:r>
-      <w:r>
-        <w:rPr>
-          <w:rFonts w:ascii="Calibri" w:hAnsi="Calibri" w:cs="Calibri"/>
-          <w:sz w:val="24"/>
-          <w:szCs w:val="24"/>
-        </w:rPr>
-        <w:t xml:space="preserve"> </w:t>
-      </w:r>
-      <w:r>
-        <w:rPr>
-          <w:rFonts w:ascii="Calibri" w:hAnsi="Calibri" w:cs="Calibri"/>
-          <w:sz w:val="24"/>
-          <w:szCs w:val="24"/>
-        </w:rPr>
-        <w:t>están</w:t>
-      </w:r>
-      <w:r>
-        <w:rPr>
-          <w:rFonts w:ascii="Calibri" w:hAnsi="Calibri" w:cs="Calibri"/>
-          <w:sz w:val="24"/>
-          <w:szCs w:val="24"/>
-        </w:rPr>
-        <w:t xml:space="preserve"> asociadas</w:t>
-      </w:r>
-      <w:r>
-        <w:rPr>
-          <w:rFonts w:ascii="Calibri" w:hAnsi="Calibri" w:cs="Calibri"/>
-          <w:sz w:val="24"/>
-          <w:szCs w:val="24"/>
-        </w:rPr>
-        <w:t xml:space="preserve"> a un usuario.</w:t>
-      </w:r>
-    </w:p>
-    <w:p>
-      <w:pPr>
-        <w:rPr>
-          <w:rFonts w:ascii="Calibri" w:hAnsi="Calibri" w:cs="Calibri"/>
-          <w:sz w:val="24"/>
-          <w:szCs w:val="24"/>
-        </w:rPr>
-      </w:pPr>
+        <w:t>Viaje – Legalización (</w:t>
+      </w:r>
+      <w:proofErr w:type="gramStart"/>
       <w:r>
         <w:rPr>
           <w:rFonts w:ascii="Calibri" w:hAnsi="Calibri" w:cs="Calibri"/>
@@ -6924,8 +7031,9 @@
           <w:sz w:val="24"/>
           <w:szCs w:val="24"/>
         </w:rPr>
-        <w:t xml:space="preserve">Usuario </w:t>
-      </w:r>
+        <w:t>1 :</w:t>
+      </w:r>
+      <w:proofErr w:type="gramEnd"/>
       <w:r>
         <w:rPr>
           <w:rFonts w:ascii="Calibri" w:hAnsi="Calibri" w:cs="Calibri"/>
@@ -6934,8 +7042,33 @@
           <w:sz w:val="24"/>
           <w:szCs w:val="24"/>
         </w:rPr>
-        <w:t>–</w:t>
-      </w:r>
+        <w:t xml:space="preserve"> 1): </w:t>
+      </w:r>
+      <w:r>
+        <w:rPr>
+          <w:rFonts w:ascii="Calibri" w:hAnsi="Calibri" w:cs="Calibri"/>
+          <w:sz w:val="24"/>
+          <w:szCs w:val="24"/>
+        </w:rPr>
+        <w:t>Relación de uno a uno donde un viaje está asociado a una legalización</w:t>
+      </w:r>
+      <w:r>
+        <w:rPr>
+          <w:rFonts w:ascii="Calibri" w:hAnsi="Calibri" w:cs="Calibri"/>
+          <w:sz w:val="24"/>
+          <w:szCs w:val="24"/>
+        </w:rPr>
+        <w:t xml:space="preserve"> y una legalización solo puede estar asociada a una orden de viaje.</w:t>
+      </w:r>
+    </w:p>
+    <w:p>
+      <w:pPr>
+        <w:rPr>
+          <w:rFonts w:ascii="Calibri" w:hAnsi="Calibri" w:cs="Calibri"/>
+          <w:sz w:val="24"/>
+          <w:szCs w:val="24"/>
+        </w:rPr>
+      </w:pPr>
       <w:r>
         <w:rPr>
           <w:rFonts w:ascii="Calibri" w:hAnsi="Calibri" w:cs="Calibri"/>
@@ -6944,7 +7077,7 @@
           <w:sz w:val="24"/>
           <w:szCs w:val="24"/>
         </w:rPr>
-        <w:t xml:space="preserve"> PDF</w:t>
+        <w:t>Viaje</w:t>
       </w:r>
       <w:r>
         <w:rPr>
@@ -6954,9 +7087,8 @@
           <w:sz w:val="24"/>
           <w:szCs w:val="24"/>
         </w:rPr>
-        <w:t xml:space="preserve"> (</w:t>
-      </w:r>
-      <w:proofErr w:type="gramStart"/>
+        <w:t xml:space="preserve"> – </w:t>
+      </w:r>
       <w:r>
         <w:rPr>
           <w:rFonts w:ascii="Calibri" w:hAnsi="Calibri" w:cs="Calibri"/>
@@ -6965,9 +7097,9 @@
           <w:sz w:val="24"/>
           <w:szCs w:val="24"/>
         </w:rPr>
-        <w:t>1 :</w:t>
-      </w:r>
-      <w:proofErr w:type="gramEnd"/>
+        <w:t>Usuario (</w:t>
+      </w:r>
+      <w:proofErr w:type="gramStart"/>
       <w:r>
         <w:rPr>
           <w:rFonts w:ascii="Calibri" w:hAnsi="Calibri" w:cs="Calibri"/>
@@ -6976,69 +7108,9 @@
           <w:sz w:val="24"/>
           <w:szCs w:val="24"/>
         </w:rPr>
-        <w:t xml:space="preserve"> N): </w:t>
-      </w:r>
-      <w:r>
-        <w:rPr>
-          <w:rFonts w:ascii="Calibri" w:hAnsi="Calibri" w:cs="Calibri"/>
-          <w:sz w:val="24"/>
-          <w:szCs w:val="24"/>
-        </w:rPr>
-        <w:t xml:space="preserve">Relación de uno a muchos donde un usuario </w:t>
-      </w:r>
-      <w:r>
-        <w:rPr>
-          <w:rFonts w:ascii="Calibri" w:hAnsi="Calibri" w:cs="Calibri"/>
-          <w:sz w:val="24"/>
-          <w:szCs w:val="24"/>
-        </w:rPr>
-        <w:t xml:space="preserve">carga muchos </w:t>
-      </w:r>
-      <w:proofErr w:type="spellStart"/>
-      <w:proofErr w:type="gramStart"/>
-      <w:r>
-        <w:rPr>
-          <w:rFonts w:ascii="Calibri" w:hAnsi="Calibri" w:cs="Calibri"/>
-          <w:sz w:val="24"/>
-          <w:szCs w:val="24"/>
-        </w:rPr>
-        <w:t>PDFs</w:t>
-      </w:r>
-      <w:proofErr w:type="spellEnd"/>
+        <w:t>N :</w:t>
+      </w:r>
       <w:proofErr w:type="gramEnd"/>
-      <w:r>
-        <w:rPr>
-          <w:rFonts w:ascii="Calibri" w:hAnsi="Calibri" w:cs="Calibri"/>
-          <w:sz w:val="24"/>
-          <w:szCs w:val="24"/>
-        </w:rPr>
-        <w:t xml:space="preserve"> pero un PDF </w:t>
-      </w:r>
-      <w:r>
-        <w:rPr>
-          <w:rFonts w:ascii="Calibri" w:hAnsi="Calibri" w:cs="Calibri"/>
-          <w:sz w:val="24"/>
-          <w:szCs w:val="24"/>
-        </w:rPr>
-        <w:t>está asociado</w:t>
-      </w:r>
-      <w:r>
-        <w:rPr>
-          <w:rFonts w:ascii="Calibri" w:hAnsi="Calibri" w:cs="Calibri"/>
-          <w:sz w:val="24"/>
-          <w:szCs w:val="24"/>
-        </w:rPr>
-        <w:t xml:space="preserve"> a un usuario.</w:t>
-      </w:r>
-    </w:p>
-    <w:p>
-      <w:pPr>
-        <w:rPr>
-          <w:rFonts w:ascii="Calibri" w:hAnsi="Calibri" w:cs="Calibri"/>
-          <w:sz w:val="24"/>
-          <w:szCs w:val="24"/>
-        </w:rPr>
-      </w:pPr>
       <w:r>
         <w:rPr>
           <w:rFonts w:ascii="Calibri" w:hAnsi="Calibri" w:cs="Calibri"/>
@@ -7047,10 +7119,8 @@
           <w:sz w:val="24"/>
           <w:szCs w:val="24"/>
         </w:rPr>
-        <w:lastRenderedPageBreak/>
-        <w:t>PDF – Viaje (</w:t>
-      </w:r>
-      <w:proofErr w:type="gramStart"/>
+        <w:t xml:space="preserve"> 1)</w:t>
+      </w:r>
       <w:r>
         <w:rPr>
           <w:rFonts w:ascii="Calibri" w:hAnsi="Calibri" w:cs="Calibri"/>
@@ -7059,82 +7129,39 @@
           <w:sz w:val="24"/>
           <w:szCs w:val="24"/>
         </w:rPr>
-        <w:t>1 :</w:t>
-      </w:r>
-      <w:proofErr w:type="gramEnd"/>
-      <w:r>
-        <w:rPr>
-          <w:rFonts w:ascii="Calibri" w:hAnsi="Calibri" w:cs="Calibri"/>
-          <w:b/>
-          <w:bCs/>
-          <w:sz w:val="24"/>
-          <w:szCs w:val="24"/>
-        </w:rPr>
-        <w:t xml:space="preserve"> N): </w:t>
-      </w:r>
-      <w:r>
-        <w:rPr>
-          <w:rFonts w:ascii="Calibri" w:hAnsi="Calibri" w:cs="Calibri"/>
-          <w:sz w:val="24"/>
-          <w:szCs w:val="24"/>
-        </w:rPr>
-        <w:t xml:space="preserve">Relación de </w:t>
-      </w:r>
-      <w:r>
-        <w:rPr>
-          <w:rFonts w:ascii="Calibri" w:hAnsi="Calibri" w:cs="Calibri"/>
-          <w:sz w:val="24"/>
-          <w:szCs w:val="24"/>
-        </w:rPr>
-        <w:t>uno a mucho</w:t>
-      </w:r>
-      <w:r>
-        <w:rPr>
-          <w:rFonts w:ascii="Calibri" w:hAnsi="Calibri" w:cs="Calibri"/>
-          <w:sz w:val="24"/>
-          <w:szCs w:val="24"/>
-        </w:rPr>
-        <w:t>s</w:t>
-      </w:r>
-      <w:r>
-        <w:rPr>
-          <w:rFonts w:ascii="Calibri" w:hAnsi="Calibri" w:cs="Calibri"/>
-          <w:sz w:val="24"/>
-          <w:szCs w:val="24"/>
-        </w:rPr>
-        <w:t xml:space="preserve"> donde un PDF </w:t>
-      </w:r>
-      <w:r>
-        <w:rPr>
-          <w:rFonts w:ascii="Calibri" w:hAnsi="Calibri" w:cs="Calibri"/>
-          <w:sz w:val="24"/>
-          <w:szCs w:val="24"/>
-        </w:rPr>
-        <w:t xml:space="preserve">puede </w:t>
-      </w:r>
-      <w:r>
-        <w:rPr>
-          <w:rFonts w:ascii="Calibri" w:hAnsi="Calibri" w:cs="Calibri"/>
-          <w:sz w:val="24"/>
-          <w:szCs w:val="24"/>
-        </w:rPr>
-        <w:t xml:space="preserve">estar asociado </w:t>
-      </w:r>
-      <w:r>
-        <w:rPr>
-          <w:rFonts w:ascii="Calibri" w:hAnsi="Calibri" w:cs="Calibri"/>
-          <w:sz w:val="24"/>
-          <w:szCs w:val="24"/>
-        </w:rPr>
-        <w:t xml:space="preserve">a </w:t>
-      </w:r>
-      <w:r>
-        <w:rPr>
-          <w:rFonts w:ascii="Calibri" w:hAnsi="Calibri" w:cs="Calibri"/>
-          <w:sz w:val="24"/>
-          <w:szCs w:val="24"/>
-        </w:rPr>
-        <w:t>varias</w:t>
+        <w:t>:</w:t>
+      </w:r>
+      <w:r>
+        <w:rPr>
+          <w:rFonts w:ascii="Calibri" w:hAnsi="Calibri" w:cs="Calibri"/>
+          <w:sz w:val="24"/>
+          <w:szCs w:val="24"/>
+        </w:rPr>
+        <w:t xml:space="preserve"> Relación de uno a muchos donde </w:t>
+      </w:r>
+      <w:r>
+        <w:rPr>
+          <w:rFonts w:ascii="Calibri" w:hAnsi="Calibri" w:cs="Calibri"/>
+          <w:sz w:val="24"/>
+          <w:szCs w:val="24"/>
+        </w:rPr>
+        <w:t>un u</w:t>
+      </w:r>
+      <w:r>
+        <w:rPr>
+          <w:rFonts w:ascii="Calibri" w:hAnsi="Calibri" w:cs="Calibri"/>
+          <w:sz w:val="24"/>
+          <w:szCs w:val="24"/>
+        </w:rPr>
+        <w:t xml:space="preserve">suario realiza </w:t>
+      </w:r>
+      <w:r>
+        <w:rPr>
+          <w:rFonts w:ascii="Calibri" w:hAnsi="Calibri" w:cs="Calibri"/>
+          <w:sz w:val="24"/>
+          <w:szCs w:val="24"/>
+        </w:rPr>
+        <w:t>muchos</w:t>
       </w:r>
       <w:r>
         <w:rPr>
@@ -7150,96 +7177,79 @@
           <w:sz w:val="24"/>
           <w:szCs w:val="24"/>
         </w:rPr>
-        <w:t>órdenes</w:t>
-      </w:r>
-      <w:r>
-        <w:rPr>
-          <w:rFonts w:ascii="Calibri" w:hAnsi="Calibri" w:cs="Calibri"/>
-          <w:sz w:val="24"/>
-          <w:szCs w:val="24"/>
-        </w:rPr>
-        <w:t xml:space="preserve"> de viaje </w:t>
-      </w:r>
-      <w:r>
-        <w:rPr>
-          <w:rFonts w:ascii="Calibri" w:hAnsi="Calibri" w:cs="Calibri"/>
-          <w:sz w:val="24"/>
-          <w:szCs w:val="24"/>
-        </w:rPr>
-        <w:t xml:space="preserve">y </w:t>
-      </w:r>
-      <w:r>
-        <w:rPr>
-          <w:rFonts w:ascii="Calibri" w:hAnsi="Calibri" w:cs="Calibri"/>
-          <w:sz w:val="24"/>
-          <w:szCs w:val="24"/>
-        </w:rPr>
-        <w:t xml:space="preserve">muchas ordenes de viaje </w:t>
-      </w:r>
-      <w:r>
-        <w:rPr>
-          <w:rFonts w:ascii="Calibri" w:hAnsi="Calibri" w:cs="Calibri"/>
-          <w:sz w:val="24"/>
-          <w:szCs w:val="24"/>
-        </w:rPr>
-        <w:t>estén asociadas a un PDF.</w:t>
-      </w:r>
-    </w:p>
-    <w:p>
-      <w:pPr>
-        <w:rPr>
-          <w:rFonts w:ascii="Calibri" w:hAnsi="Calibri" w:cs="Calibri"/>
-          <w:sz w:val="24"/>
-          <w:szCs w:val="24"/>
-        </w:rPr>
-      </w:pPr>
-      <w:r>
-        <w:rPr>
-          <w:rFonts w:ascii="Calibri" w:hAnsi="Calibri" w:cs="Calibri"/>
-          <w:b/>
-          <w:bCs/>
-          <w:sz w:val="24"/>
-          <w:szCs w:val="24"/>
-        </w:rPr>
-        <w:t>Viaje – Legalización (</w:t>
-      </w:r>
-      <w:proofErr w:type="gramStart"/>
-      <w:r>
-        <w:rPr>
-          <w:rFonts w:ascii="Calibri" w:hAnsi="Calibri" w:cs="Calibri"/>
-          <w:b/>
-          <w:bCs/>
-          <w:sz w:val="24"/>
-          <w:szCs w:val="24"/>
-        </w:rPr>
-        <w:t>1 :</w:t>
-      </w:r>
-      <w:proofErr w:type="gramEnd"/>
-      <w:r>
-        <w:rPr>
-          <w:rFonts w:ascii="Calibri" w:hAnsi="Calibri" w:cs="Calibri"/>
-          <w:b/>
-          <w:bCs/>
-          <w:sz w:val="24"/>
-          <w:szCs w:val="24"/>
-        </w:rPr>
-        <w:t xml:space="preserve"> 1): </w:t>
-      </w:r>
-      <w:r>
-        <w:rPr>
-          <w:rFonts w:ascii="Calibri" w:hAnsi="Calibri" w:cs="Calibri"/>
-          <w:sz w:val="24"/>
-          <w:szCs w:val="24"/>
-        </w:rPr>
-        <w:t>Relación de uno a uno donde un viaje está asociado a una legalización</w:t>
-      </w:r>
-      <w:r>
-        <w:rPr>
-          <w:rFonts w:ascii="Calibri" w:hAnsi="Calibri" w:cs="Calibri"/>
-          <w:sz w:val="24"/>
-          <w:szCs w:val="24"/>
-        </w:rPr>
-        <w:t xml:space="preserve"> y una legalización solo puede estar asociada a una orden de viaje.</w:t>
+        <w:t>viajes</w:t>
+      </w:r>
+      <w:r>
+        <w:rPr>
+          <w:rFonts w:ascii="Calibri" w:hAnsi="Calibri" w:cs="Calibri"/>
+          <w:sz w:val="24"/>
+          <w:szCs w:val="24"/>
+        </w:rPr>
+        <w:t xml:space="preserve"> y </w:t>
+      </w:r>
+      <w:r>
+        <w:rPr>
+          <w:rFonts w:ascii="Calibri" w:hAnsi="Calibri" w:cs="Calibri"/>
+          <w:sz w:val="24"/>
+          <w:szCs w:val="24"/>
+        </w:rPr>
+        <w:t>muchos</w:t>
+      </w:r>
+      <w:r>
+        <w:rPr>
+          <w:rFonts w:ascii="Calibri" w:hAnsi="Calibri" w:cs="Calibri"/>
+          <w:sz w:val="24"/>
+          <w:szCs w:val="24"/>
+        </w:rPr>
+        <w:t xml:space="preserve"> </w:t>
+      </w:r>
+      <w:r>
+        <w:rPr>
+          <w:rFonts w:ascii="Calibri" w:hAnsi="Calibri" w:cs="Calibri"/>
+          <w:sz w:val="24"/>
+          <w:szCs w:val="24"/>
+        </w:rPr>
+        <w:t>viajes</w:t>
+      </w:r>
+      <w:r>
+        <w:rPr>
+          <w:rFonts w:ascii="Calibri" w:hAnsi="Calibri" w:cs="Calibri"/>
+          <w:sz w:val="24"/>
+          <w:szCs w:val="24"/>
+        </w:rPr>
+        <w:t xml:space="preserve"> </w:t>
+      </w:r>
+      <w:r>
+        <w:rPr>
+          <w:rFonts w:ascii="Calibri" w:hAnsi="Calibri" w:cs="Calibri"/>
+          <w:sz w:val="24"/>
+          <w:szCs w:val="24"/>
+        </w:rPr>
+        <w:t>están asociados</w:t>
+      </w:r>
+      <w:r>
+        <w:rPr>
+          <w:rFonts w:ascii="Calibri" w:hAnsi="Calibri" w:cs="Calibri"/>
+          <w:sz w:val="24"/>
+          <w:szCs w:val="24"/>
+        </w:rPr>
+        <w:t xml:space="preserve"> a </w:t>
+      </w:r>
+      <w:r>
+        <w:rPr>
+          <w:rFonts w:ascii="Calibri" w:hAnsi="Calibri" w:cs="Calibri"/>
+          <w:sz w:val="24"/>
+          <w:szCs w:val="24"/>
+        </w:rPr>
+        <w:t>un</w:t>
+      </w:r>
+      <w:r>
+        <w:rPr>
+          <w:rFonts w:ascii="Calibri" w:hAnsi="Calibri" w:cs="Calibri"/>
+          <w:sz w:val="24"/>
+          <w:szCs w:val="24"/>
+        </w:rPr>
+        <w:t xml:space="preserve"> usuario.</w:t>
       </w:r>
     </w:p>
     <w:p>
@@ -7261,6 +7271,7 @@
       </w:pPr>
       <w:bookmarkStart w:id="21" w:name="_Toc187833568"/>
       <w:r>
+        <w:lastRenderedPageBreak/>
         <w:t>Casos de Uso (CU)</w:t>
       </w:r>
       <w:bookmarkEnd w:id="21"/>
@@ -7358,31 +7369,25 @@
       </w:pPr>
       <w:bookmarkStart w:id="25" w:name="_Toc187833570"/>
       <w:r>
-        <w:lastRenderedPageBreak/>
         <w:t>Inicio de sesión</w:t>
       </w:r>
       <w:bookmarkEnd w:id="25"/>
     </w:p>
-    <w:p>
-      <w:bookmarkStart w:id="26" w:name="_Toc187768960"/>
-      <w:bookmarkStart w:id="27" w:name="_Toc187821142"/>
+    <w:p/>
+    <w:p>
+      <w:pPr>
+        <w:pStyle w:val="NormalWeb"/>
+        <w:ind w:left="720"/>
+      </w:pPr>
       <w:r>
         <w:rPr>
           <w:noProof/>
         </w:rPr>
         <w:drawing>
-          <wp:anchor distT="0" distB="0" distL="114300" distR="114300" simplePos="0" relativeHeight="251658245" behindDoc="0" locked="0" layoutInCell="1" allowOverlap="1" wp14:anchorId="37771E61" wp14:editId="5063640B">
-            <wp:simplePos x="0" y="0"/>
-            <wp:positionH relativeFrom="column">
-              <wp:posOffset>4386</wp:posOffset>
-            </wp:positionH>
-            <wp:positionV relativeFrom="paragraph">
-              <wp:posOffset>3972</wp:posOffset>
-            </wp:positionV>
-            <wp:extent cx="5555357" cy="2893326"/>
-            <wp:effectExtent l="0" t="0" r="7620" b="2540"/>
-            <wp:wrapTopAndBottom/>
-            <wp:docPr id="431527713" name="Imagen 3" descr="Diagrama&#10;&#10;Descripción generada automáticamente"/>
+          <wp:inline distT="0" distB="0" distL="0" distR="0" wp14:anchorId="23F8A6DE" wp14:editId="2CC9AA44">
+            <wp:extent cx="4162425" cy="3084377"/>
+            <wp:effectExtent l="0" t="0" r="0" b="1905"/>
+            <wp:docPr id="397057150" name="Imagen 1"/>
             <wp:cNvGraphicFramePr>
               <a:graphicFrameLocks xmlns:a="http://schemas.openxmlformats.org/drawingml/2006/main" noChangeAspect="1"/>
             </wp:cNvGraphicFramePr>
@@ -7390,10 +7395,12 @@
               <a:graphicData uri="http://schemas.openxmlformats.org/drawingml/2006/picture">
                 <pic:pic xmlns:pic="http://schemas.openxmlformats.org/drawingml/2006/picture">
                   <pic:nvPicPr>
-                    <pic:cNvPr id="431527713" name="Imagen 3" descr="Diagrama&#10;&#10;Descripción generada automáticamente"/>
-                    <pic:cNvPicPr/>
+                    <pic:cNvPr id="0" name="Picture 6"/>
+                    <pic:cNvPicPr>
+                      <a:picLocks noChangeAspect="1" noChangeArrowheads="1"/>
+                    </pic:cNvPicPr>
                   </pic:nvPicPr>
-                  <pic:blipFill rotWithShape="1">
+                  <pic:blipFill>
                     <a:blip r:embed="rId46" cstate="print">
                       <a:extLst>
                         <a:ext uri="{28A0092B-C50C-407E-A947-70E740481C1C}">
@@ -7401,25 +7408,171 @@
                         </a:ext>
                       </a:extLst>
                     </a:blip>
-                    <a:srcRect l="10216" t="11673" r="8539" b="13096"/>
-                    <a:stretch/>
+                    <a:srcRect/>
+                    <a:stretch>
+                      <a:fillRect/>
+                    </a:stretch>
                   </pic:blipFill>
                   <pic:spPr bwMode="auto">
                     <a:xfrm>
                       <a:off x="0" y="0"/>
-                      <a:ext cx="5555357" cy="2893326"/>
+                      <a:ext cx="4179168" cy="3096784"/>
                     </a:xfrm>
                     <a:prstGeom prst="rect">
                       <a:avLst/>
                     </a:prstGeom>
+                    <a:noFill/>
                     <a:ln>
                       <a:noFill/>
                     </a:ln>
-                    <a:extLst>
-                      <a:ext uri="{53640926-AAD7-44D8-BBD7-CCE9431645EC}">
-                        <a14:shadowObscured xmlns:a14="http://schemas.microsoft.com/office/drawing/2010/main"/>
-                      </a:ext>
-                    </a:extLst>
+                  </pic:spPr>
+                </pic:pic>
+              </a:graphicData>
+            </a:graphic>
+          </wp:inline>
+        </w:drawing>
+      </w:r>
+    </w:p>
+    <w:p>
+      <w:pPr>
+        <w:pStyle w:val="Ttulo2"/>
+        <w:numPr>
+          <w:ilvl w:val="1"/>
+          <w:numId w:val="6"/>
+        </w:numPr>
+        <w:ind w:hanging="360"/>
+      </w:pPr>
+      <w:r>
+        <w:lastRenderedPageBreak/>
+        <w:t>Autenticación</w:t>
+      </w:r>
+      <w:r>
+        <w:t xml:space="preserve"> y seguridad</w:t>
+      </w:r>
+    </w:p>
+    <w:p>
+      <w:pPr>
+        <w:pStyle w:val="NormalWeb"/>
+        <w:ind w:left="720"/>
+      </w:pPr>
+      <w:r>
+        <w:rPr>
+          <w:noProof/>
+        </w:rPr>
+        <w:drawing>
+          <wp:inline distT="0" distB="0" distL="0" distR="0" wp14:anchorId="3B3BD9A9" wp14:editId="42C8CF68">
+            <wp:extent cx="3028160" cy="2982248"/>
+            <wp:effectExtent l="0" t="0" r="1270" b="8890"/>
+            <wp:docPr id="574452711" name="Imagen 2"/>
+            <wp:cNvGraphicFramePr>
+              <a:graphicFrameLocks xmlns:a="http://schemas.openxmlformats.org/drawingml/2006/main" noChangeAspect="1"/>
+            </wp:cNvGraphicFramePr>
+            <a:graphic xmlns:a="http://schemas.openxmlformats.org/drawingml/2006/main">
+              <a:graphicData uri="http://schemas.openxmlformats.org/drawingml/2006/picture">
+                <pic:pic xmlns:pic="http://schemas.openxmlformats.org/drawingml/2006/picture">
+                  <pic:nvPicPr>
+                    <pic:cNvPr id="0" name="Picture 8"/>
+                    <pic:cNvPicPr>
+                      <a:picLocks noChangeAspect="1" noChangeArrowheads="1"/>
+                    </pic:cNvPicPr>
+                  </pic:nvPicPr>
+                  <pic:blipFill>
+                    <a:blip r:embed="rId47" cstate="print">
+                      <a:extLst>
+                        <a:ext uri="{28A0092B-C50C-407E-A947-70E740481C1C}">
+                          <a14:useLocalDpi xmlns:a14="http://schemas.microsoft.com/office/drawing/2010/main" val="0"/>
+                        </a:ext>
+                      </a:extLst>
+                    </a:blip>
+                    <a:srcRect/>
+                    <a:stretch>
+                      <a:fillRect/>
+                    </a:stretch>
+                  </pic:blipFill>
+                  <pic:spPr bwMode="auto">
+                    <a:xfrm>
+                      <a:off x="0" y="0"/>
+                      <a:ext cx="3042548" cy="2996418"/>
+                    </a:xfrm>
+                    <a:prstGeom prst="rect">
+                      <a:avLst/>
+                    </a:prstGeom>
+                    <a:noFill/>
+                    <a:ln>
+                      <a:noFill/>
+                    </a:ln>
+                  </pic:spPr>
+                </pic:pic>
+              </a:graphicData>
+            </a:graphic>
+          </wp:inline>
+        </w:drawing>
+      </w:r>
+    </w:p>
+    <w:p/>
+    <w:p>
+      <w:pPr>
+        <w:pStyle w:val="Ttulo2"/>
+        <w:numPr>
+          <w:ilvl w:val="1"/>
+          <w:numId w:val="6"/>
+        </w:numPr>
+        <w:ind w:hanging="360"/>
+      </w:pPr>
+      <w:r>
+        <w:rPr>
+          <w:noProof/>
+        </w:rPr>
+        <w:drawing>
+          <wp:anchor distT="0" distB="0" distL="114300" distR="114300" simplePos="0" relativeHeight="251664389" behindDoc="0" locked="0" layoutInCell="1" allowOverlap="1" wp14:anchorId="59106195" wp14:editId="047DD33C">
+            <wp:simplePos x="0" y="0"/>
+            <wp:positionH relativeFrom="column">
+              <wp:posOffset>714088</wp:posOffset>
+            </wp:positionH>
+            <wp:positionV relativeFrom="paragraph">
+              <wp:posOffset>514146</wp:posOffset>
+            </wp:positionV>
+            <wp:extent cx="2976113" cy="2342216"/>
+            <wp:effectExtent l="0" t="0" r="0" b="1270"/>
+            <wp:wrapTopAndBottom/>
+            <wp:docPr id="506621064" name="Imagen 3"/>
+            <wp:cNvGraphicFramePr>
+              <a:graphicFrameLocks xmlns:a="http://schemas.openxmlformats.org/drawingml/2006/main" noChangeAspect="1"/>
+            </wp:cNvGraphicFramePr>
+            <a:graphic xmlns:a="http://schemas.openxmlformats.org/drawingml/2006/main">
+              <a:graphicData uri="http://schemas.openxmlformats.org/drawingml/2006/picture">
+                <pic:pic xmlns:pic="http://schemas.openxmlformats.org/drawingml/2006/picture">
+                  <pic:nvPicPr>
+                    <pic:cNvPr id="0" name="Picture 10"/>
+                    <pic:cNvPicPr>
+                      <a:picLocks noChangeAspect="1" noChangeArrowheads="1"/>
+                    </pic:cNvPicPr>
+                  </pic:nvPicPr>
+                  <pic:blipFill>
+                    <a:blip r:embed="rId48">
+                      <a:extLst>
+                        <a:ext uri="{28A0092B-C50C-407E-A947-70E740481C1C}">
+                          <a14:useLocalDpi xmlns:a14="http://schemas.microsoft.com/office/drawing/2010/main" val="0"/>
+                        </a:ext>
+                      </a:extLst>
+                    </a:blip>
+                    <a:srcRect/>
+                    <a:stretch>
+                      <a:fillRect/>
+                    </a:stretch>
+                  </pic:blipFill>
+                  <pic:spPr bwMode="auto">
+                    <a:xfrm>
+                      <a:off x="0" y="0"/>
+                      <a:ext cx="2976113" cy="2342216"/>
+                    </a:xfrm>
+                    <a:prstGeom prst="rect">
+                      <a:avLst/>
+                    </a:prstGeom>
+                    <a:noFill/>
+                    <a:ln>
+                      <a:noFill/>
+                    </a:ln>
                   </pic:spPr>
                 </pic:pic>
               </a:graphicData>
@@ -7427,11 +7580,283 @@
           </wp:anchor>
         </w:drawing>
       </w:r>
-      <w:bookmarkEnd w:id="26"/>
-      <w:bookmarkEnd w:id="27"/>
-    </w:p>
-    <w:p/>
-    <w:p/>
+      <w:r>
+        <w:t>C</w:t>
+      </w:r>
+      <w:r>
+        <w:t>ontenido-</w:t>
+      </w:r>
+      <w:r>
+        <w:t>S</w:t>
+      </w:r>
+      <w:r>
+        <w:t>eguridad</w:t>
+      </w:r>
+    </w:p>
+    <w:p>
+      <w:pPr>
+        <w:pStyle w:val="NormalWeb"/>
+        <w:ind w:left="720"/>
+      </w:pPr>
+    </w:p>
+    <w:p>
+      <w:pPr>
+        <w:pStyle w:val="NormalWeb"/>
+        <w:ind w:left="720"/>
+      </w:pPr>
+    </w:p>
+    <w:p>
+      <w:pPr>
+        <w:pStyle w:val="NormalWeb"/>
+        <w:ind w:left="720"/>
+      </w:pPr>
+    </w:p>
+    <w:p>
+      <w:pPr>
+        <w:pStyle w:val="NormalWeb"/>
+        <w:ind w:left="720"/>
+      </w:pPr>
+    </w:p>
+    <w:p>
+      <w:pPr>
+        <w:pStyle w:val="Ttulo2"/>
+        <w:numPr>
+          <w:ilvl w:val="1"/>
+          <w:numId w:val="6"/>
+        </w:numPr>
+        <w:ind w:hanging="360"/>
+      </w:pPr>
+      <w:r>
+        <w:lastRenderedPageBreak/>
+        <w:t>Gestión</w:t>
+      </w:r>
+      <w:r>
+        <w:t xml:space="preserve"> de perfil</w:t>
+      </w:r>
+    </w:p>
+    <w:p>
+      <w:pPr>
+        <w:pStyle w:val="NormalWeb"/>
+        <w:ind w:left="720"/>
+      </w:pPr>
+      <w:r>
+        <w:rPr>
+          <w:noProof/>
+        </w:rPr>
+        <w:drawing>
+          <wp:inline distT="0" distB="0" distL="0" distR="0" wp14:anchorId="47E79AFA" wp14:editId="767A57D8">
+            <wp:extent cx="4011925" cy="2552053"/>
+            <wp:effectExtent l="0" t="0" r="8255" b="1270"/>
+            <wp:docPr id="1518515365" name="Imagen 4"/>
+            <wp:cNvGraphicFramePr>
+              <a:graphicFrameLocks xmlns:a="http://schemas.openxmlformats.org/drawingml/2006/main" noChangeAspect="1"/>
+            </wp:cNvGraphicFramePr>
+            <a:graphic xmlns:a="http://schemas.openxmlformats.org/drawingml/2006/main">
+              <a:graphicData uri="http://schemas.openxmlformats.org/drawingml/2006/picture">
+                <pic:pic xmlns:pic="http://schemas.openxmlformats.org/drawingml/2006/picture">
+                  <pic:nvPicPr>
+                    <pic:cNvPr id="0" name="Picture 12"/>
+                    <pic:cNvPicPr>
+                      <a:picLocks noChangeAspect="1" noChangeArrowheads="1"/>
+                    </pic:cNvPicPr>
+                  </pic:nvPicPr>
+                  <pic:blipFill>
+                    <a:blip r:embed="rId49">
+                      <a:extLst>
+                        <a:ext uri="{28A0092B-C50C-407E-A947-70E740481C1C}">
+                          <a14:useLocalDpi xmlns:a14="http://schemas.microsoft.com/office/drawing/2010/main" val="0"/>
+                        </a:ext>
+                      </a:extLst>
+                    </a:blip>
+                    <a:srcRect/>
+                    <a:stretch>
+                      <a:fillRect/>
+                    </a:stretch>
+                  </pic:blipFill>
+                  <pic:spPr bwMode="auto">
+                    <a:xfrm>
+                      <a:off x="0" y="0"/>
+                      <a:ext cx="4011925" cy="2552053"/>
+                    </a:xfrm>
+                    <a:prstGeom prst="rect">
+                      <a:avLst/>
+                    </a:prstGeom>
+                    <a:noFill/>
+                    <a:ln>
+                      <a:noFill/>
+                    </a:ln>
+                  </pic:spPr>
+                </pic:pic>
+              </a:graphicData>
+            </a:graphic>
+          </wp:inline>
+        </w:drawing>
+      </w:r>
+    </w:p>
+    <w:p>
+      <w:pPr>
+        <w:pStyle w:val="Ttulo2"/>
+        <w:numPr>
+          <w:ilvl w:val="1"/>
+          <w:numId w:val="6"/>
+        </w:numPr>
+        <w:ind w:hanging="360"/>
+      </w:pPr>
+      <w:r>
+        <w:rPr>
+          <w:rFonts w:ascii="Times New Roman" w:eastAsia="Times New Roman" w:hAnsi="Times New Roman" w:cs="Times New Roman"/>
+          <w:kern w:val="0"/>
+          <w:sz w:val="24"/>
+          <w:szCs w:val="24"/>
+          <w:lang w:eastAsia="es-CO"/>
+          <w14:ligatures w14:val="none"/>
+        </w:rPr>
+        <w:drawing>
+          <wp:anchor distT="0" distB="0" distL="114300" distR="114300" simplePos="0" relativeHeight="251665413" behindDoc="0" locked="0" layoutInCell="1" allowOverlap="1" wp14:anchorId="2527A0D8" wp14:editId="5735E762">
+            <wp:simplePos x="0" y="0"/>
+            <wp:positionH relativeFrom="column">
+              <wp:posOffset>464556</wp:posOffset>
+            </wp:positionH>
+            <wp:positionV relativeFrom="paragraph">
+              <wp:posOffset>582535</wp:posOffset>
+            </wp:positionV>
+            <wp:extent cx="4787660" cy="2093179"/>
+            <wp:effectExtent l="0" t="0" r="0" b="2540"/>
+            <wp:wrapTopAndBottom/>
+            <wp:docPr id="1168019605" name="Imagen 6"/>
+            <wp:cNvGraphicFramePr>
+              <a:graphicFrameLocks xmlns:a="http://schemas.openxmlformats.org/drawingml/2006/main" noChangeAspect="1"/>
+            </wp:cNvGraphicFramePr>
+            <a:graphic xmlns:a="http://schemas.openxmlformats.org/drawingml/2006/main">
+              <a:graphicData uri="http://schemas.openxmlformats.org/drawingml/2006/picture">
+                <pic:pic xmlns:pic="http://schemas.openxmlformats.org/drawingml/2006/picture">
+                  <pic:nvPicPr>
+                    <pic:cNvPr id="0" name="Picture 19"/>
+                    <pic:cNvPicPr>
+                      <a:picLocks noChangeAspect="1" noChangeArrowheads="1"/>
+                    </pic:cNvPicPr>
+                  </pic:nvPicPr>
+                  <pic:blipFill>
+                    <a:blip r:embed="rId50">
+                      <a:extLst>
+                        <a:ext uri="{28A0092B-C50C-407E-A947-70E740481C1C}">
+                          <a14:useLocalDpi xmlns:a14="http://schemas.microsoft.com/office/drawing/2010/main" val="0"/>
+                        </a:ext>
+                      </a:extLst>
+                    </a:blip>
+                    <a:srcRect/>
+                    <a:stretch>
+                      <a:fillRect/>
+                    </a:stretch>
+                  </pic:blipFill>
+                  <pic:spPr bwMode="auto">
+                    <a:xfrm>
+                      <a:off x="0" y="0"/>
+                      <a:ext cx="4787660" cy="2093179"/>
+                    </a:xfrm>
+                    <a:prstGeom prst="rect">
+                      <a:avLst/>
+                    </a:prstGeom>
+                    <a:noFill/>
+                    <a:ln>
+                      <a:noFill/>
+                    </a:ln>
+                  </pic:spPr>
+                </pic:pic>
+              </a:graphicData>
+            </a:graphic>
+          </wp:anchor>
+        </w:drawing>
+      </w:r>
+      <w:r>
+        <w:t>Gestión</w:t>
+      </w:r>
+      <w:r>
+        <w:t xml:space="preserve"> de viajes</w:t>
+      </w:r>
+    </w:p>
+    <w:p>
+      <w:pPr>
+        <w:pStyle w:val="NormalWeb"/>
+        <w:ind w:left="720"/>
+      </w:pPr>
+    </w:p>
+    <w:p>
+      <w:pPr>
+        <w:pStyle w:val="Ttulo2"/>
+        <w:numPr>
+          <w:ilvl w:val="1"/>
+          <w:numId w:val="6"/>
+        </w:numPr>
+        <w:ind w:hanging="360"/>
+      </w:pPr>
+      <w:r>
+        <w:lastRenderedPageBreak/>
+        <w:t>A</w:t>
+      </w:r>
+      <w:r>
+        <w:t>cciones rol</w:t>
+      </w:r>
+    </w:p>
+    <w:p>
+      <w:pPr>
+        <w:pStyle w:val="NormalWeb"/>
+        <w:ind w:left="720"/>
+      </w:pPr>
+      <w:r>
+        <w:rPr>
+          <w:noProof/>
+        </w:rPr>
+        <w:drawing>
+          <wp:inline distT="0" distB="0" distL="0" distR="0" wp14:anchorId="369FAEAC" wp14:editId="1B8B980C">
+            <wp:extent cx="4822166" cy="3684009"/>
+            <wp:effectExtent l="0" t="0" r="0" b="0"/>
+            <wp:docPr id="437041319" name="Imagen 7"/>
+            <wp:cNvGraphicFramePr>
+              <a:graphicFrameLocks xmlns:a="http://schemas.openxmlformats.org/drawingml/2006/main" noChangeAspect="1"/>
+            </wp:cNvGraphicFramePr>
+            <a:graphic xmlns:a="http://schemas.openxmlformats.org/drawingml/2006/main">
+              <a:graphicData uri="http://schemas.openxmlformats.org/drawingml/2006/picture">
+                <pic:pic xmlns:pic="http://schemas.openxmlformats.org/drawingml/2006/picture">
+                  <pic:nvPicPr>
+                    <pic:cNvPr id="0" name="Picture 21"/>
+                    <pic:cNvPicPr>
+                      <a:picLocks noChangeAspect="1" noChangeArrowheads="1"/>
+                    </pic:cNvPicPr>
+                  </pic:nvPicPr>
+                  <pic:blipFill>
+                    <a:blip r:embed="rId51">
+                      <a:extLst>
+                        <a:ext uri="{28A0092B-C50C-407E-A947-70E740481C1C}">
+                          <a14:useLocalDpi xmlns:a14="http://schemas.microsoft.com/office/drawing/2010/main" val="0"/>
+                        </a:ext>
+                      </a:extLst>
+                    </a:blip>
+                    <a:srcRect/>
+                    <a:stretch>
+                      <a:fillRect/>
+                    </a:stretch>
+                  </pic:blipFill>
+                  <pic:spPr bwMode="auto">
+                    <a:xfrm>
+                      <a:off x="0" y="0"/>
+                      <a:ext cx="4822166" cy="3684009"/>
+                    </a:xfrm>
+                    <a:prstGeom prst="rect">
+                      <a:avLst/>
+                    </a:prstGeom>
+                    <a:noFill/>
+                    <a:ln>
+                      <a:noFill/>
+                    </a:ln>
+                  </pic:spPr>
+                </pic:pic>
+              </a:graphicData>
+            </a:graphic>
+          </wp:inline>
+        </w:drawing>
+      </w:r>
+    </w:p>
     <w:p>
       <w:pPr>
         <w:pStyle w:val="Ttulo1"/>
@@ -7454,7 +7879,7 @@
       </w:r>
     </w:p>
     <w:p>
-      <w:hyperlink r:id="rId47" w:history="1">
+      <w:hyperlink r:id="rId52" w:history="1">
         <w:r>
           <w:rPr>
             <w:rStyle w:val="Hipervnculo"/>
@@ -7489,7 +7914,7 @@
           <w:lang w:val="en-US"/>
         </w:rPr>
       </w:pPr>
-      <w:hyperlink r:id="rId48" w:history="1">
+      <w:hyperlink r:id="rId53" w:history="1">
         <w:r>
           <w:rPr>
             <w:rStyle w:val="Hipervnculo"/>
@@ -7549,7 +7974,7 @@
           <w:szCs w:val="24"/>
         </w:rPr>
       </w:pPr>
-      <w:hyperlink r:id="rId49" w:history="1">
+      <w:hyperlink r:id="rId54" w:history="1">
         <w:r>
           <w:rPr>
             <w:rStyle w:val="Hipervnculo"/>
@@ -7576,7 +8001,16 @@
           <w:sz w:val="24"/>
           <w:szCs w:val="24"/>
         </w:rPr>
-        <w:t xml:space="preserve">¿Qué es un </w:t>
+        <w:t xml:space="preserve">¿Qué es </w:t>
+      </w:r>
+      <w:proofErr w:type="gramStart"/>
+      <w:r>
+        <w:rPr>
+          <w:rFonts w:ascii="Calibri" w:hAnsi="Calibri" w:cs="Calibri"/>
+          <w:sz w:val="24"/>
+          <w:szCs w:val="24"/>
+        </w:rPr>
+        <w:t xml:space="preserve">un </w:t>
       </w:r>
       <w:r>
         <w:rPr>
@@ -7586,6 +8020,7 @@
         </w:rPr>
         <w:t>mockups</w:t>
       </w:r>
+      <w:proofErr w:type="gramEnd"/>
       <w:r>
         <w:rPr>
           <w:rFonts w:ascii="Calibri" w:hAnsi="Calibri" w:cs="Calibri"/>
@@ -7604,7 +8039,7 @@
           <w:szCs w:val="24"/>
         </w:rPr>
       </w:pPr>
-      <w:hyperlink r:id="rId50" w:history="1">
+      <w:hyperlink r:id="rId55" w:history="1">
         <w:r>
           <w:rPr>
             <w:rStyle w:val="Hipervnculo"/>
@@ -7659,7 +8094,7 @@
           <w:szCs w:val="24"/>
         </w:rPr>
       </w:pPr>
-      <w:hyperlink r:id="rId51" w:history="1">
+      <w:hyperlink r:id="rId56" w:history="1">
         <w:r>
           <w:rPr>
             <w:rStyle w:val="Hipervnculo"/>
@@ -7714,7 +8149,7 @@
           <w:szCs w:val="24"/>
         </w:rPr>
       </w:pPr>
-      <w:hyperlink r:id="rId52" w:history="1">
+      <w:hyperlink r:id="rId57" w:history="1">
         <w:r>
           <w:rPr>
             <w:rStyle w:val="Hipervnculo"/>
@@ -7753,7 +8188,7 @@
           <w:szCs w:val="24"/>
         </w:rPr>
       </w:pPr>
-      <w:hyperlink r:id="rId53" w:history="1">
+      <w:hyperlink r:id="rId58" w:history="1">
         <w:r>
           <w:rPr>
             <w:rStyle w:val="Hipervnculo"/>
@@ -7792,7 +8227,7 @@
           <w:szCs w:val="24"/>
         </w:rPr>
       </w:pPr>
-      <w:hyperlink r:id="rId54" w:history="1">
+      <w:hyperlink r:id="rId59" w:history="1">
         <w:r>
           <w:rPr>
             <w:rStyle w:val="Hipervnculo"/>
@@ -7845,9 +8280,9 @@
       </w:pPr>
     </w:p>
     <w:sectPr>
-      <w:headerReference w:type="even" r:id="rId55"/>
-      <w:headerReference w:type="default" r:id="rId56"/>
-      <w:headerReference w:type="first" r:id="rId57"/>
+      <w:headerReference w:type="even" r:id="rId60"/>
+      <w:headerReference w:type="default" r:id="rId61"/>
+      <w:headerReference w:type="first" r:id="rId62"/>
       <w:pgSz w:w="12240" w:h="15840"/>
       <w:pgMar w:top="1417" w:right="1701" w:bottom="1417" w:left="1701" w:header="708" w:footer="708" w:gutter="0"/>
       <w:cols w:space="708"/>
@@ -8082,7 +8517,7 @@
     <mc:AlternateContent>
       <mc:Choice Requires="v">
         <w:pict>
-          <v:shapetype w14:anchorId="38DF784F" id="_x0000_t75" coordsize="21600,21600" o:spt="75" o:preferrelative="t" path="m@4@5l@4@11@9@11@9@5xe" filled="f" stroked="f">
+          <v:shapetype w14:anchorId="4622432B" id="_x0000_t75" coordsize="21600,21600" o:spt="75" o:preferrelative="t" path="m@4@5l@4@11@9@11@9@5xe" filled="f" stroked="f">
             <v:stroke joinstyle="miter"/>
             <v:formulas>
               <v:f eqn="if lineDrawn pixelLineWidth 0"/>
@@ -8101,17 +8536,17 @@
             <v:path o:extrusionok="f" gradientshapeok="t" o:connecttype="rect"/>
             <o:lock v:ext="edit" aspectratio="t"/>
           </v:shapetype>
-          <v:shape id="Imagen 936126396" o:spid="_x0000_i1025" type="#_x0000_t75" style="width:663.75pt;height:279.75pt;visibility:visible;mso-wrap-style:square">
+          <v:shape id="Imagen 1980786969" o:spid="_x0000_i1025" type="#_x0000_t75" style="width:663.75pt;height:279.75pt;visibility:visible;mso-wrap-style:square">
             <v:imagedata r:id="rId1" o:title=""/>
           </v:shape>
         </w:pict>
       </mc:Choice>
       <mc:Fallback>
         <w:drawing>
-          <wp:inline distT="0" distB="0" distL="0" distR="0" wp14:anchorId="705C0FA7" wp14:editId="16D17AC6">
+          <wp:inline distT="0" distB="0" distL="0" distR="0" wp14:anchorId="23513B54" wp14:editId="7E5DBAC9">
             <wp:extent cx="8429625" cy="3552825"/>
             <wp:effectExtent l="0" t="0" r="0" b="0"/>
-            <wp:docPr id="936126396" name="Imagen 936126396"/>
+            <wp:docPr id="1980786969" name="Imagen 1980786969"/>
             <wp:cNvGraphicFramePr>
               <a:graphicFrameLocks xmlns:a="http://schemas.openxmlformats.org/drawingml/2006/main" noChangeAspect="1"/>
             </wp:cNvGraphicFramePr>
@@ -8162,17 +8597,17 @@
     <mc:AlternateContent>
       <mc:Choice Requires="v">
         <w:pict>
-          <v:shape w14:anchorId="3BEC7E84" id="Imagen 1360348555" o:spid="_x0000_i1025" type="#_x0000_t75" style="width:96pt;height:96pt;visibility:visible;mso-wrap-style:square">
+          <v:shape w14:anchorId="2DEE85C0" id="Imagen 590258831" o:spid="_x0000_i1025" type="#_x0000_t75" style="width:96pt;height:96pt;visibility:visible;mso-wrap-style:square">
             <v:imagedata r:id="rId3" o:title=""/>
           </v:shape>
         </w:pict>
       </mc:Choice>
       <mc:Fallback>
         <w:drawing>
-          <wp:inline distT="0" distB="0" distL="0" distR="0" wp14:anchorId="7D5FB034" wp14:editId="5AF7B685">
+          <wp:inline distT="0" distB="0" distL="0" distR="0" wp14:anchorId="6CD3B6D7" wp14:editId="111A3FD5">
             <wp:extent cx="1219200" cy="1219200"/>
             <wp:effectExtent l="0" t="0" r="0" b="0"/>
-            <wp:docPr id="1360348555" name="Imagen 1360348555"/>
+            <wp:docPr id="590258831" name="Imagen 590258831"/>
             <wp:cNvGraphicFramePr>
               <a:graphicFrameLocks xmlns:a="http://schemas.openxmlformats.org/drawingml/2006/main" noChangeAspect="1"/>
             </wp:cNvGraphicFramePr>
@@ -8223,17 +8658,17 @@
     <mc:AlternateContent>
       <mc:Choice Requires="v">
         <w:pict>
-          <v:shape w14:anchorId="494805C3" id="Imagen 1814462445" o:spid="_x0000_i1025" type="#_x0000_t75" style="width:511.5pt;height:511.5pt;visibility:visible;mso-wrap-style:square">
+          <v:shape w14:anchorId="4442E00F" id="Imagen 1221125654" o:spid="_x0000_i1025" type="#_x0000_t75" style="width:511.5pt;height:511.5pt;visibility:visible;mso-wrap-style:square">
             <v:imagedata r:id="rId5" o:title="" croptop="18288f" cropbottom="18934f"/>
           </v:shape>
         </w:pict>
       </mc:Choice>
       <mc:Fallback>
         <w:drawing>
-          <wp:inline distT="0" distB="0" distL="0" distR="0" wp14:anchorId="6C22016D" wp14:editId="6F9DAF20">
+          <wp:inline distT="0" distB="0" distL="0" distR="0" wp14:anchorId="370F8D3F" wp14:editId="6AAA6C92">
             <wp:extent cx="6496050" cy="6496050"/>
             <wp:effectExtent l="0" t="0" r="0" b="0"/>
-            <wp:docPr id="1814462445" name="Imagen 1814462445"/>
+            <wp:docPr id="1221125654" name="Imagen 1221125654"/>
             <wp:cNvGraphicFramePr>
               <a:graphicFrameLocks xmlns:a="http://schemas.openxmlformats.org/drawingml/2006/main" noChangeAspect="1"/>
             </wp:cNvGraphicFramePr>
@@ -8284,17 +8719,17 @@
     <mc:AlternateContent>
       <mc:Choice Requires="v">
         <w:pict>
-          <v:shape w14:anchorId="5EC7C5FD" id="Imagen 405470845" o:spid="_x0000_i1025" type="#_x0000_t75" alt="Logotipo&#10;&#10;Descripción generada automáticamente" style="width:13.5pt;height:13.5pt;visibility:visible;mso-wrap-style:square">
+          <v:shape w14:anchorId="70927B00" id="Imagen 846288208" o:spid="_x0000_i1025" type="#_x0000_t75" alt="Logotipo&#10;&#10;Descripción generada automáticamente" style="width:13.5pt;height:13.5pt;visibility:visible;mso-wrap-style:square">
             <v:imagedata r:id="rId7" o:title="Logotipo&#10;&#10;Descripción generada automáticamente" croptop="7360f" cropbottom="7188f" cropleft="7531f" cropright="7324f"/>
           </v:shape>
         </w:pict>
       </mc:Choice>
       <mc:Fallback>
         <w:drawing>
-          <wp:inline distT="0" distB="0" distL="0" distR="0" wp14:anchorId="0F545AA2" wp14:editId="3225C401">
+          <wp:inline distT="0" distB="0" distL="0" distR="0" wp14:anchorId="27141035" wp14:editId="47BE7BB3">
             <wp:extent cx="171450" cy="171450"/>
             <wp:effectExtent l="0" t="0" r="0" b="0"/>
-            <wp:docPr id="405470845" name="Imagen 405470845" descr="Logotipo&#10;&#10;Descripción generada automáticamente"/>
+            <wp:docPr id="846288208" name="Imagen 846288208" descr="Logotipo&#10;&#10;Descripción generada automáticamente"/>
             <wp:cNvGraphicFramePr>
               <a:graphicFrameLocks xmlns:a="http://schemas.openxmlformats.org/drawingml/2006/main" noChangeAspect="1"/>
             </wp:cNvGraphicFramePr>
@@ -8345,17 +8780,17 @@
     <mc:AlternateContent>
       <mc:Choice Requires="v">
         <w:pict>
-          <v:shape w14:anchorId="60D1B344" id="Imagen 412516824" o:spid="_x0000_i1025" type="#_x0000_t75" alt="Icono&#10;&#10;Descripción generada automáticamente" style="width:11.25pt;height:11.25pt;visibility:visible;mso-wrap-style:square">
+          <v:shape w14:anchorId="09019B37" id="Imagen 1235962110" o:spid="_x0000_i1025" type="#_x0000_t75" alt="Icono&#10;&#10;Descripción generada automáticamente" style="width:11.25pt;height:11.25pt;visibility:visible;mso-wrap-style:square">
             <v:imagedata r:id="rId9" o:title="Icono&#10;&#10;Descripción generada automáticamente"/>
           </v:shape>
         </w:pict>
       </mc:Choice>
       <mc:Fallback>
         <w:drawing>
-          <wp:inline distT="0" distB="0" distL="0" distR="0" wp14:anchorId="6DDD3B51" wp14:editId="5B399446">
+          <wp:inline distT="0" distB="0" distL="0" distR="0" wp14:anchorId="719C4F93" wp14:editId="14A5BA88">
             <wp:extent cx="142875" cy="142875"/>
             <wp:effectExtent l="0" t="0" r="0" b="0"/>
-            <wp:docPr id="412516824" name="Imagen 412516824" descr="Icono&#10;&#10;Descripción generada automáticamente"/>
+            <wp:docPr id="1235962110" name="Imagen 1235962110" descr="Icono&#10;&#10;Descripción generada automáticamente"/>
             <wp:cNvGraphicFramePr>
               <a:graphicFrameLocks xmlns:a="http://schemas.openxmlformats.org/drawingml/2006/main" noChangeAspect="1"/>
             </wp:cNvGraphicFramePr>
@@ -8406,17 +8841,17 @@
     <mc:AlternateContent>
       <mc:Choice Requires="v">
         <w:pict>
-          <v:shape w14:anchorId="4F946D00" id="Imagen 542435402" o:spid="_x0000_i1025" type="#_x0000_t75" alt="Icono&#10;&#10;Descripción generada automáticamente" style="width:15pt;height:16.5pt;visibility:visible;mso-wrap-style:square">
+          <v:shape w14:anchorId="180E68C1" id="Imagen 1201092546" o:spid="_x0000_i1025" type="#_x0000_t75" alt="Icono&#10;&#10;Descripción generada automáticamente" style="width:15pt;height:16.5pt;visibility:visible;mso-wrap-style:square">
             <v:imagedata r:id="rId11" o:title="Icono&#10;&#10;Descripción generada automáticamente" croptop="9427f" cropbottom="9001f" cropleft="2714f" cropright="3163f"/>
           </v:shape>
         </w:pict>
       </mc:Choice>
       <mc:Fallback>
         <w:drawing>
-          <wp:inline distT="0" distB="0" distL="0" distR="0" wp14:anchorId="4AFA3964" wp14:editId="7C7883BF">
+          <wp:inline distT="0" distB="0" distL="0" distR="0" wp14:anchorId="34F1BE43" wp14:editId="391CD56D">
             <wp:extent cx="190500" cy="209550"/>
             <wp:effectExtent l="0" t="0" r="0" b="0"/>
-            <wp:docPr id="542435402" name="Imagen 542435402" descr="Icono&#10;&#10;Descripción generada automáticamente"/>
+            <wp:docPr id="1201092546" name="Imagen 1201092546" descr="Icono&#10;&#10;Descripción generada automáticamente"/>
             <wp:cNvGraphicFramePr>
               <a:graphicFrameLocks xmlns:a="http://schemas.openxmlformats.org/drawingml/2006/main" noChangeAspect="1"/>
             </wp:cNvGraphicFramePr>
@@ -8467,17 +8902,17 @@
     <mc:AlternateContent>
       <mc:Choice Requires="v">
         <w:pict>
-          <v:shape w14:anchorId="17DB3D00" id="Imagen 1241252659" o:spid="_x0000_i1025" type="#_x0000_t75" alt="Brand guideline and trademark usage agreement - Flowbite" style="width:8in;height:8in;visibility:visible;mso-wrap-style:square">
+          <v:shape w14:anchorId="2E450306" id="Imagen 1312396029" o:spid="_x0000_i1025" type="#_x0000_t75" alt="Brand guideline and trademark usage agreement - Flowbite" style="width:8in;height:8in;visibility:visible;mso-wrap-style:square">
             <v:imagedata r:id="rId13" o:title="Brand guideline and trademark usage agreement - Flowbite"/>
           </v:shape>
         </w:pict>
       </mc:Choice>
       <mc:Fallback>
         <w:drawing>
-          <wp:inline distT="0" distB="0" distL="0" distR="0" wp14:anchorId="36632F19" wp14:editId="16129D8A">
+          <wp:inline distT="0" distB="0" distL="0" distR="0" wp14:anchorId="22347C35" wp14:editId="528DCD47">
             <wp:extent cx="7315200" cy="7315200"/>
             <wp:effectExtent l="0" t="0" r="0" b="0"/>
-            <wp:docPr id="1241252659" name="Imagen 1241252659" descr="Brand guideline and trademark usage agreement - Flowbite"/>
+            <wp:docPr id="1312396029" name="Imagen 1312396029" descr="Brand guideline and trademark usage agreement - Flowbite"/>
             <wp:cNvGraphicFramePr>
               <a:graphicFrameLocks xmlns:a="http://schemas.openxmlformats.org/drawingml/2006/main" noChangeAspect="1"/>
             </wp:cNvGraphicFramePr>
@@ -8528,17 +8963,17 @@
     <mc:AlternateContent>
       <mc:Choice Requires="v">
         <w:pict>
-          <v:shape w14:anchorId="075CEC6F" id="Imagen 2" o:spid="_x0000_i1025" type="#_x0000_t75" style="width:9.8pt;height:9.8pt;visibility:visible;mso-wrap-style:square">
+          <v:shape w14:anchorId="6C213860" id="Imagen 2" o:spid="_x0000_i1025" type="#_x0000_t75" style="width:9.8pt;height:9.8pt;visibility:visible;mso-wrap-style:square">
             <v:imagedata r:id="rId15" o:title=""/>
           </v:shape>
         </w:pict>
       </mc:Choice>
       <mc:Fallback>
         <w:drawing>
-          <wp:inline distT="0" distB="0" distL="0" distR="0" wp14:anchorId="6332673C" wp14:editId="1FAF5A2A">
+          <wp:inline distT="0" distB="0" distL="0" distR="0" wp14:anchorId="2508F656" wp14:editId="63DEF70A">
             <wp:extent cx="124690" cy="124690"/>
             <wp:effectExtent l="0" t="0" r="8890" b="8890"/>
-            <wp:docPr id="738933421" name="Imagen 2"/>
+            <wp:docPr id="1420536720" name="Imagen 2"/>
             <wp:cNvGraphicFramePr>
               <a:graphicFrameLocks xmlns:a="http://schemas.openxmlformats.org/drawingml/2006/main" noChangeAspect="1"/>
             </wp:cNvGraphicFramePr>
@@ -10861,7 +11296,6 @@
   <w:style w:type="character" w:default="1" w:styleId="Fuentedeprrafopredeter">
     <w:name w:val="Default Paragraph Font"/>
     <w:uiPriority w:val="1"/>
-    <w:semiHidden/>
     <w:unhideWhenUsed/>
   </w:style>
   <w:style w:type="table" w:default="1" w:styleId="Tablanormal">
@@ -11383,6 +11817,24 @@
       <w:u w:val="single"/>
     </w:rPr>
   </w:style>
+  <w:style w:type="paragraph" w:styleId="NormalWeb">
+    <w:name w:val="Normal (Web)"/>
+    <w:basedOn w:val="Normal"/>
+    <w:uiPriority w:val="99"/>
+    <w:unhideWhenUsed/>
+    <w:rsid w:val="00326D21"/>
+    <w:pPr>
+      <w:spacing w:before="100" w:beforeAutospacing="1" w:after="100" w:afterAutospacing="1" w:line="240" w:lineRule="auto"/>
+    </w:pPr>
+    <w:rPr>
+      <w:rFonts w:ascii="Times New Roman" w:eastAsia="Times New Roman" w:hAnsi="Times New Roman" w:cs="Times New Roman"/>
+      <w:kern w:val="0"/>
+      <w:sz w:val="24"/>
+      <w:szCs w:val="24"/>
+      <w:lang w:eastAsia="es-CO"/>
+      <w14:ligatures w14:val="none"/>
+    </w:rPr>
+  </w:style>
 </w:styles>
 </file>
 
@@ -11682,6 +12134,10 @@
 </file>
 
 <file path=customXml/item1.xml><?xml version="1.0" encoding="utf-8"?>
+<b:Sources xmlns:b="http://schemas.openxmlformats.org/officeDocument/2006/bibliography" xmlns="http://schemas.openxmlformats.org/officeDocument/2006/bibliography" SelectedStyle="\APASixthEditionOfficeOnline.xsl" StyleName="APA" Version="6"/>
+</file>
+
+<file path=customXml/item2.xml><?xml version="1.0" encoding="utf-8"?>
 <ct:contentTypeSchema xmlns:ct="http://schemas.microsoft.com/office/2006/metadata/contentType" xmlns:ma="http://schemas.microsoft.com/office/2006/metadata/properties/metaAttributes" ct:_="" ma:_="" ma:contentTypeName="Documento" ma:contentTypeID="0x010100504DEED138295E45A67BAF91A824A794" ma:contentTypeVersion="9" ma:contentTypeDescription="Crear nuevo documento." ma:contentTypeScope="" ma:versionID="790cc7187373def1a137106157833f19">
   <xsd:schema xmlns:xsd="http://www.w3.org/2001/XMLSchema" xmlns:xs="http://www.w3.org/2001/XMLSchema" xmlns:p="http://schemas.microsoft.com/office/2006/metadata/properties" xmlns:ns3="d0ae85fd-aeb9-4837-8c6b-80b56afade20" xmlns:ns4="54378ac2-2847-4bae-a252-76836d523856" targetNamespace="http://schemas.microsoft.com/office/2006/metadata/properties" ma:root="true" ma:fieldsID="3bcfed8f78d4ab3d5d869682abecdff4" ns3:_="" ns4:_="">
     <xsd:import namespace="d0ae85fd-aeb9-4837-8c6b-80b56afade20"/>
@@ -11876,14 +12332,6 @@
 </ct:contentTypeSchema>
 </file>
 
-<file path=customXml/item2.xml><?xml version="1.0" encoding="utf-8"?>
-<p:properties xmlns:p="http://schemas.microsoft.com/office/2006/metadata/properties" xmlns:xsi="http://www.w3.org/2001/XMLSchema-instance" xmlns:pc="http://schemas.microsoft.com/office/infopath/2007/PartnerControls">
-  <documentManagement>
-    <_activity xmlns="d0ae85fd-aeb9-4837-8c6b-80b56afade20" xsi:nil="true"/>
-  </documentManagement>
-</p:properties>
-</file>
-
 <file path=customXml/item3.xml><?xml version="1.0" encoding="utf-8"?>
 <?mso-contentType ?>
 <FormTemplates xmlns="http://schemas.microsoft.com/sharepoint/v3/contenttype/forms">
@@ -11894,10 +12342,22 @@
 </file>
 
 <file path=customXml/item4.xml><?xml version="1.0" encoding="utf-8"?>
-<b:Sources xmlns:b="http://schemas.openxmlformats.org/officeDocument/2006/bibliography" xmlns="http://schemas.openxmlformats.org/officeDocument/2006/bibliography" SelectedStyle="\APASixthEditionOfficeOnline.xsl" StyleName="APA" Version="6"/>
+<p:properties xmlns:p="http://schemas.microsoft.com/office/2006/metadata/properties" xmlns:xsi="http://www.w3.org/2001/XMLSchema-instance" xmlns:pc="http://schemas.microsoft.com/office/infopath/2007/PartnerControls">
+  <documentManagement>
+    <_activity xmlns="d0ae85fd-aeb9-4837-8c6b-80b56afade20" xsi:nil="true"/>
+  </documentManagement>
+</p:properties>
 </file>
 
 <file path=customXml/itemProps1.xml><?xml version="1.0" encoding="utf-8"?>
+<ds:datastoreItem xmlns:ds="http://schemas.openxmlformats.org/officeDocument/2006/customXml" ds:itemID="{10A5978B-3AC3-4D08-A8C3-86FA74293171}">
+  <ds:schemaRefs>
+    <ds:schemaRef ds:uri="http://schemas.openxmlformats.org/officeDocument/2006/bibliography"/>
+  </ds:schemaRefs>
+</ds:datastoreItem>
+</file>
+
+<file path=customXml/itemProps2.xml><?xml version="1.0" encoding="utf-8"?>
 <ds:datastoreItem xmlns:ds="http://schemas.openxmlformats.org/officeDocument/2006/customXml" ds:itemID="{29E14A3D-CCAD-46C5-A56D-1758B6A033E9}">
   <ds:schemaRefs>
     <ds:schemaRef ds:uri="http://schemas.microsoft.com/office/2006/metadata/contentType"/>
@@ -11916,16 +12376,6 @@
 </ds:datastoreItem>
 </file>
 
-<file path=customXml/itemProps2.xml><?xml version="1.0" encoding="utf-8"?>
-<ds:datastoreItem xmlns:ds="http://schemas.openxmlformats.org/officeDocument/2006/customXml" ds:itemID="{CA911056-014C-4BF2-A8F3-CAF685FB3737}">
-  <ds:schemaRefs>
-    <ds:schemaRef ds:uri="http://schemas.microsoft.com/office/2006/metadata/properties"/>
-    <ds:schemaRef ds:uri="http://schemas.microsoft.com/office/infopath/2007/PartnerControls"/>
-    <ds:schemaRef ds:uri="d0ae85fd-aeb9-4837-8c6b-80b56afade20"/>
-  </ds:schemaRefs>
-</ds:datastoreItem>
-</file>
-
 <file path=customXml/itemProps3.xml><?xml version="1.0" encoding="utf-8"?>
 <ds:datastoreItem xmlns:ds="http://schemas.openxmlformats.org/officeDocument/2006/customXml" ds:itemID="{5128920A-7277-4166-9A4F-BC5219CBC055}">
   <ds:schemaRefs>
@@ -11935,9 +12385,11 @@
 </file>
 
 <file path=customXml/itemProps4.xml><?xml version="1.0" encoding="utf-8"?>
-<ds:datastoreItem xmlns:ds="http://schemas.openxmlformats.org/officeDocument/2006/customXml" ds:itemID="{10A5978B-3AC3-4D08-A8C3-86FA74293171}">
+<ds:datastoreItem xmlns:ds="http://schemas.openxmlformats.org/officeDocument/2006/customXml" ds:itemID="{CA911056-014C-4BF2-A8F3-CAF685FB3737}">
   <ds:schemaRefs>
-    <ds:schemaRef ds:uri="http://schemas.openxmlformats.org/officeDocument/2006/bibliography"/>
+    <ds:schemaRef ds:uri="http://schemas.microsoft.com/office/2006/metadata/properties"/>
+    <ds:schemaRef ds:uri="http://schemas.microsoft.com/office/infopath/2007/PartnerControls"/>
+    <ds:schemaRef ds:uri="d0ae85fd-aeb9-4837-8c6b-80b56afade20"/>
   </ds:schemaRefs>
 </ds:datastoreItem>
 </file>
</xml_diff>